<commit_message>
Finish document and presentation
</commit_message>
<xml_diff>
--- a/rezervito-hw-05/Rezervito_62121_62151_62167.docx
+++ b/rezervito-hw-05/Rezervito_62121_62151_62167.docx
@@ -298,7 +298,7 @@
                 <w:noProof/>
                 <w:webHidden/>
               </w:rPr>
-              <w:t>1</w:t>
+              <w:t>2</w:t>
             </w:r>
             <w:r>
               <w:rPr>
@@ -391,7 +391,7 @@
                 <w:noProof/>
                 <w:webHidden/>
               </w:rPr>
-              <w:t>1</w:t>
+              <w:t>2</w:t>
             </w:r>
             <w:r>
               <w:rPr>
@@ -763,7 +763,7 @@
                 <w:noProof/>
                 <w:webHidden/>
               </w:rPr>
-              <w:t>6</w:t>
+              <w:t>7</w:t>
             </w:r>
             <w:r>
               <w:rPr>
@@ -856,7 +856,7 @@
                 <w:noProof/>
                 <w:webHidden/>
               </w:rPr>
-              <w:t>6</w:t>
+              <w:t>20</w:t>
             </w:r>
             <w:r>
               <w:rPr>
@@ -949,7 +949,7 @@
                 <w:noProof/>
                 <w:webHidden/>
               </w:rPr>
-              <w:t>6</w:t>
+              <w:t>22</w:t>
             </w:r>
             <w:r>
               <w:rPr>
@@ -1042,7 +1042,7 @@
                 <w:noProof/>
                 <w:webHidden/>
               </w:rPr>
-              <w:t>7</w:t>
+              <w:t>22</w:t>
             </w:r>
             <w:r>
               <w:rPr>
@@ -1135,7 +1135,7 @@
                 <w:noProof/>
                 <w:webHidden/>
               </w:rPr>
-              <w:t>8</w:t>
+              <w:t>23</w:t>
             </w:r>
             <w:r>
               <w:rPr>
@@ -1228,7 +1228,7 @@
                 <w:noProof/>
                 <w:webHidden/>
               </w:rPr>
-              <w:t>8</w:t>
+              <w:t>23</w:t>
             </w:r>
             <w:r>
               <w:rPr>
@@ -1321,7 +1321,7 @@
                 <w:noProof/>
                 <w:webHidden/>
               </w:rPr>
-              <w:t>9</w:t>
+              <w:t>24</w:t>
             </w:r>
             <w:r>
               <w:rPr>
@@ -1414,7 +1414,7 @@
                 <w:noProof/>
                 <w:webHidden/>
               </w:rPr>
-              <w:t>9</w:t>
+              <w:t>24</w:t>
             </w:r>
             <w:r>
               <w:rPr>
@@ -1507,7 +1507,7 @@
                 <w:noProof/>
                 <w:webHidden/>
               </w:rPr>
-              <w:t>9</w:t>
+              <w:t>24</w:t>
             </w:r>
             <w:r>
               <w:rPr>
@@ -1600,7 +1600,7 @@
                 <w:noProof/>
                 <w:webHidden/>
               </w:rPr>
-              <w:t>11</w:t>
+              <w:t>25</w:t>
             </w:r>
             <w:r>
               <w:rPr>
@@ -1693,7 +1693,7 @@
                 <w:noProof/>
                 <w:webHidden/>
               </w:rPr>
-              <w:t>12</w:t>
+              <w:t>26</w:t>
             </w:r>
             <w:r>
               <w:rPr>
@@ -1786,7 +1786,7 @@
                 <w:noProof/>
                 <w:webHidden/>
               </w:rPr>
-              <w:t>12</w:t>
+              <w:t>27</w:t>
             </w:r>
             <w:r>
               <w:rPr>
@@ -1879,7 +1879,7 @@
                 <w:noProof/>
                 <w:webHidden/>
               </w:rPr>
-              <w:t>12</w:t>
+              <w:t>47</w:t>
             </w:r>
             <w:r>
               <w:rPr>
@@ -1972,7 +1972,7 @@
                 <w:noProof/>
                 <w:webHidden/>
               </w:rPr>
-              <w:t>13</w:t>
+              <w:t>47</w:t>
             </w:r>
             <w:r>
               <w:rPr>
@@ -2065,7 +2065,7 @@
                 <w:noProof/>
                 <w:webHidden/>
               </w:rPr>
-              <w:t>13</w:t>
+              <w:t>48</w:t>
             </w:r>
             <w:r>
               <w:rPr>
@@ -2158,7 +2158,7 @@
                 <w:noProof/>
                 <w:webHidden/>
               </w:rPr>
-              <w:t>14</w:t>
+              <w:t>49</w:t>
             </w:r>
             <w:r>
               <w:rPr>
@@ -2205,6 +2205,16 @@
     <w:p>
       <w:pPr>
         <w:pStyle w:val="Heading1"/>
+        <w:ind w:left="360"/>
+        <w:rPr>
+          <w:sz w:val="40"/>
+          <w:szCs w:val="40"/>
+        </w:rPr>
+      </w:pPr>
+    </w:p>
+    <w:p>
+      <w:pPr>
+        <w:pStyle w:val="Heading1"/>
         <w:numPr>
           <w:ilvl w:val="0"/>
           <w:numId w:val="1"/>
@@ -2220,6 +2230,7 @@
           <w:sz w:val="40"/>
           <w:szCs w:val="40"/>
         </w:rPr>
+        <w:lastRenderedPageBreak/>
         <w:t>Обхват, перспективи и потребители на проекта</w:t>
       </w:r>
       <w:bookmarkEnd w:id="0"/>
@@ -2228,8 +2239,8 @@
       <w:pPr>
         <w:pStyle w:val="Heading1"/>
         <w:numPr>
-          <w:ilvl w:val="3"/>
-          <w:numId w:val="1"/>
+          <w:ilvl w:val="0"/>
+          <w:numId w:val="38"/>
         </w:numPr>
         <w:rPr>
           <w:sz w:val="32"/>
@@ -2242,7 +2253,6 @@
           <w:sz w:val="32"/>
           <w:szCs w:val="32"/>
         </w:rPr>
-        <w:lastRenderedPageBreak/>
         <w:t>Обхват на проекта</w:t>
       </w:r>
       <w:bookmarkEnd w:id="1"/>
@@ -2388,8 +2398,8 @@
       <w:pPr>
         <w:pStyle w:val="Heading1"/>
         <w:numPr>
-          <w:ilvl w:val="3"/>
-          <w:numId w:val="1"/>
+          <w:ilvl w:val="0"/>
+          <w:numId w:val="38"/>
         </w:numPr>
         <w:rPr>
           <w:sz w:val="32"/>
@@ -2454,8 +2464,8 @@
       <w:pPr>
         <w:pStyle w:val="Heading1"/>
         <w:numPr>
-          <w:ilvl w:val="3"/>
-          <w:numId w:val="1"/>
+          <w:ilvl w:val="0"/>
+          <w:numId w:val="38"/>
         </w:numPr>
         <w:rPr>
           <w:sz w:val="32"/>
@@ -2675,6 +2685,7 @@
           <w:sz w:val="28"/>
           <w:szCs w:val="28"/>
         </w:rPr>
+        <w:lastRenderedPageBreak/>
         <w:t>Управители</w:t>
       </w:r>
       <w:r>
@@ -2683,16 +2694,7 @@
           <w:sz w:val="28"/>
           <w:szCs w:val="28"/>
         </w:rPr>
-        <w:t xml:space="preserve"> - лица, отговарящи за даден обект, които използват уеб платформата за управление на резервациите. Те могат да виждат в реално време </w:t>
-      </w:r>
-      <w:r>
-        <w:rPr>
-          <w:rFonts w:ascii="Times New Roman" w:hAnsi="Times New Roman" w:cs="Times New Roman"/>
-          <w:sz w:val="28"/>
-          <w:szCs w:val="28"/>
-        </w:rPr>
-        <w:lastRenderedPageBreak/>
-        <w:t xml:space="preserve">подробна информация за всяка резервация и статистика за клиентите и така по-лесно да управляват процеса на настаняване. </w:t>
+        <w:t xml:space="preserve"> - лица, отговарящи за даден обект, които използват уеб платформата за управление на резервациите. Те могат да виждат в реално време подробна информация за всяка резервация и статистика за клиентите и така по-лесно да управляват процеса на настаняване. </w:t>
       </w:r>
     </w:p>
     <w:p>
@@ -5357,7 +5359,20 @@
               <w:rPr>
                 <w:rFonts w:ascii="Times New Roman" w:hAnsi="Times New Roman" w:cs="Times New Roman"/>
               </w:rPr>
-              <w:t>REQ-5-1.1 (Non-functional) Register Through External Site</w:t>
+              <w:t>REQ-5-1.1 (</w:t>
+            </w:r>
+            <w:r>
+              <w:rPr>
+                <w:rStyle w:val="IntenseEmphasis"/>
+                <w:rFonts w:ascii="Times New Roman" w:hAnsi="Times New Roman" w:cs="Times New Roman"/>
+              </w:rPr>
+              <w:t>Functional</w:t>
+            </w:r>
+            <w:r>
+              <w:rPr>
+                <w:rFonts w:ascii="Times New Roman" w:hAnsi="Times New Roman" w:cs="Times New Roman"/>
+              </w:rPr>
+              <w:t>) Register Through External Site</w:t>
             </w:r>
           </w:p>
         </w:tc>
@@ -5516,7 +5531,7 @@
                 <w:rStyle w:val="IntenseEmphasis"/>
                 <w:rFonts w:ascii="Times New Roman" w:hAnsi="Times New Roman" w:cs="Times New Roman"/>
               </w:rPr>
-              <w:t>Non-functional</w:t>
+              <w:t>Functional</w:t>
             </w:r>
           </w:p>
         </w:tc>
@@ -6124,7 +6139,20 @@
               <w:rPr>
                 <w:rFonts w:ascii="Times New Roman" w:hAnsi="Times New Roman" w:cs="Times New Roman"/>
               </w:rPr>
-              <w:t xml:space="preserve">REQ-5-2.1 (Non-functional) Login </w:t>
+              <w:t>REQ-5-2.1 (</w:t>
+            </w:r>
+            <w:r>
+              <w:rPr>
+                <w:rStyle w:val="IntenseEmphasis"/>
+                <w:rFonts w:ascii="Times New Roman" w:hAnsi="Times New Roman" w:cs="Times New Roman"/>
+              </w:rPr>
+              <w:t>Functional</w:t>
+            </w:r>
+            <w:r>
+              <w:rPr>
+                <w:rFonts w:ascii="Times New Roman" w:hAnsi="Times New Roman" w:cs="Times New Roman"/>
+              </w:rPr>
+              <w:t xml:space="preserve">) Login </w:t>
             </w:r>
             <w:proofErr w:type="gramStart"/>
             <w:r>
@@ -6327,7 +6355,7 @@
                 <w:rStyle w:val="IntenseEmphasis"/>
                 <w:rFonts w:ascii="Times New Roman" w:hAnsi="Times New Roman" w:cs="Times New Roman"/>
               </w:rPr>
-              <w:t>Non-functional</w:t>
+              <w:t>Functional</w:t>
             </w:r>
           </w:p>
         </w:tc>
@@ -25028,6 +25056,162 @@
     </w:p>
     <w:p>
       <w:pPr>
+        <w:rPr>
+          <w:rFonts w:ascii="Times New Roman" w:hAnsi="Times New Roman" w:cs="Times New Roman"/>
+          <w:b/>
+          <w:bCs/>
+          <w:iCs/>
+          <w:sz w:val="28"/>
+          <w:szCs w:val="28"/>
+        </w:rPr>
+      </w:pPr>
+    </w:p>
+    <w:p>
+      <w:pPr>
+        <w:rPr>
+          <w:rFonts w:ascii="Times New Roman" w:hAnsi="Times New Roman" w:cs="Times New Roman"/>
+          <w:b/>
+          <w:bCs/>
+          <w:iCs/>
+          <w:sz w:val="28"/>
+          <w:szCs w:val="28"/>
+        </w:rPr>
+      </w:pPr>
+    </w:p>
+    <w:p>
+      <w:pPr>
+        <w:rPr>
+          <w:rFonts w:ascii="Times New Roman" w:hAnsi="Times New Roman" w:cs="Times New Roman"/>
+          <w:b/>
+          <w:bCs/>
+          <w:iCs/>
+          <w:sz w:val="28"/>
+          <w:szCs w:val="28"/>
+        </w:rPr>
+      </w:pPr>
+    </w:p>
+    <w:p>
+      <w:pPr>
+        <w:rPr>
+          <w:rFonts w:ascii="Times New Roman" w:hAnsi="Times New Roman" w:cs="Times New Roman"/>
+          <w:b/>
+          <w:bCs/>
+          <w:iCs/>
+          <w:sz w:val="28"/>
+          <w:szCs w:val="28"/>
+        </w:rPr>
+      </w:pPr>
+    </w:p>
+    <w:p>
+      <w:pPr>
+        <w:rPr>
+          <w:rFonts w:ascii="Times New Roman" w:hAnsi="Times New Roman" w:cs="Times New Roman"/>
+          <w:b/>
+          <w:bCs/>
+          <w:iCs/>
+          <w:sz w:val="28"/>
+          <w:szCs w:val="28"/>
+        </w:rPr>
+      </w:pPr>
+    </w:p>
+    <w:p>
+      <w:pPr>
+        <w:rPr>
+          <w:rFonts w:ascii="Times New Roman" w:hAnsi="Times New Roman" w:cs="Times New Roman"/>
+          <w:b/>
+          <w:bCs/>
+          <w:iCs/>
+          <w:sz w:val="28"/>
+          <w:szCs w:val="28"/>
+        </w:rPr>
+      </w:pPr>
+    </w:p>
+    <w:p>
+      <w:pPr>
+        <w:rPr>
+          <w:rFonts w:ascii="Times New Roman" w:hAnsi="Times New Roman" w:cs="Times New Roman"/>
+          <w:b/>
+          <w:bCs/>
+          <w:iCs/>
+          <w:sz w:val="28"/>
+          <w:szCs w:val="28"/>
+        </w:rPr>
+      </w:pPr>
+    </w:p>
+    <w:p>
+      <w:pPr>
+        <w:rPr>
+          <w:rFonts w:ascii="Times New Roman" w:hAnsi="Times New Roman" w:cs="Times New Roman"/>
+          <w:b/>
+          <w:bCs/>
+          <w:iCs/>
+          <w:sz w:val="28"/>
+          <w:szCs w:val="28"/>
+        </w:rPr>
+      </w:pPr>
+    </w:p>
+    <w:p>
+      <w:pPr>
+        <w:rPr>
+          <w:rFonts w:ascii="Times New Roman" w:hAnsi="Times New Roman" w:cs="Times New Roman"/>
+          <w:b/>
+          <w:bCs/>
+          <w:iCs/>
+          <w:sz w:val="28"/>
+          <w:szCs w:val="28"/>
+        </w:rPr>
+      </w:pPr>
+    </w:p>
+    <w:p>
+      <w:pPr>
+        <w:rPr>
+          <w:rFonts w:ascii="Times New Roman" w:hAnsi="Times New Roman" w:cs="Times New Roman"/>
+          <w:b/>
+          <w:bCs/>
+          <w:iCs/>
+          <w:sz w:val="28"/>
+          <w:szCs w:val="28"/>
+        </w:rPr>
+      </w:pPr>
+    </w:p>
+    <w:p>
+      <w:pPr>
+        <w:rPr>
+          <w:rFonts w:ascii="Times New Roman" w:hAnsi="Times New Roman" w:cs="Times New Roman"/>
+          <w:b/>
+          <w:bCs/>
+          <w:iCs/>
+          <w:sz w:val="28"/>
+          <w:szCs w:val="28"/>
+        </w:rPr>
+      </w:pPr>
+    </w:p>
+    <w:p>
+      <w:pPr>
+        <w:rPr>
+          <w:rFonts w:ascii="Times New Roman" w:hAnsi="Times New Roman" w:cs="Times New Roman"/>
+          <w:b/>
+          <w:bCs/>
+          <w:iCs/>
+          <w:sz w:val="28"/>
+          <w:szCs w:val="28"/>
+        </w:rPr>
+      </w:pPr>
+    </w:p>
+    <w:p>
+      <w:pPr>
+        <w:rPr>
+          <w:rFonts w:ascii="Times New Roman" w:hAnsi="Times New Roman" w:cs="Times New Roman"/>
+          <w:b/>
+          <w:bCs/>
+          <w:iCs/>
+          <w:sz w:val="28"/>
+          <w:szCs w:val="28"/>
+        </w:rPr>
+      </w:pPr>
+    </w:p>
+    <w:p>
+      <w:pPr>
         <w:pStyle w:val="Heading1"/>
         <w:numPr>
           <w:ilvl w:val="0"/>
@@ -25045,6 +25229,7 @@
           <w:sz w:val="40"/>
           <w:szCs w:val="40"/>
         </w:rPr>
+        <w:lastRenderedPageBreak/>
         <w:t>Основни потребителски случаи</w:t>
       </w:r>
       <w:bookmarkEnd w:id="152"/>
@@ -25066,7 +25251,6 @@
         <w:rPr>
           <w:noProof/>
         </w:rPr>
-        <w:lastRenderedPageBreak/>
         <w:drawing>
           <wp:anchor distT="0" distB="0" distL="114300" distR="114300" simplePos="0" relativeHeight="251666432" behindDoc="0" locked="0" layoutInCell="1" allowOverlap="1" wp14:anchorId="60D3B9A5" wp14:editId="297E362A">
             <wp:simplePos x="0" y="0"/>
@@ -25179,7 +25363,7 @@
         </w:rPr>
         <w:lastRenderedPageBreak/>
         <w:drawing>
-          <wp:anchor distT="0" distB="0" distL="114300" distR="114300" simplePos="0" relativeHeight="251667456" behindDoc="0" locked="0" layoutInCell="1" allowOverlap="1" wp14:anchorId="53DF49D9" wp14:editId="6AB77FE2">
+          <wp:anchor distT="0" distB="0" distL="114300" distR="114300" simplePos="0" relativeHeight="251667456" behindDoc="0" locked="0" layoutInCell="1" allowOverlap="1" wp14:anchorId="53DF49D9" wp14:editId="3B202992">
             <wp:simplePos x="0" y="0"/>
             <wp:positionH relativeFrom="margin">
               <wp:align>right</wp:align>
@@ -25263,6 +25447,64 @@
       <w:bookmarkStart w:id="155" w:name="_Toc41571979"/>
       <w:r>
         <w:rPr>
+          <w:noProof/>
+        </w:rPr>
+        <w:drawing>
+          <wp:anchor distT="0" distB="0" distL="114300" distR="114300" simplePos="0" relativeHeight="251676672" behindDoc="0" locked="0" layoutInCell="1" allowOverlap="1" wp14:anchorId="2665CC33" wp14:editId="5F750FA2">
+            <wp:simplePos x="0" y="0"/>
+            <wp:positionH relativeFrom="margin">
+              <wp:align>center</wp:align>
+            </wp:positionH>
+            <wp:positionV relativeFrom="paragraph">
+              <wp:posOffset>5344795</wp:posOffset>
+            </wp:positionV>
+            <wp:extent cx="5044440" cy="4137660"/>
+            <wp:effectExtent l="0" t="0" r="3810" b="0"/>
+            <wp:wrapTopAndBottom/>
+            <wp:docPr id="7" name="Picture 7"/>
+            <wp:cNvGraphicFramePr/>
+            <a:graphic xmlns:a="http://schemas.openxmlformats.org/drawingml/2006/main">
+              <a:graphicData uri="http://schemas.openxmlformats.org/drawingml/2006/picture">
+                <pic:pic xmlns:pic="http://schemas.openxmlformats.org/drawingml/2006/picture">
+                  <pic:nvPicPr>
+                    <pic:cNvPr id="4" name=""/>
+                    <pic:cNvPicPr/>
+                  </pic:nvPicPr>
+                  <pic:blipFill>
+                    <a:blip r:embed="rId8">
+                      <a:extLst>
+                        <a:ext uri="{28A0092B-C50C-407E-A947-70E740481C1C}">
+                          <a14:useLocalDpi xmlns:a14="http://schemas.microsoft.com/office/drawing/2010/main" val="0"/>
+                        </a:ext>
+                      </a:extLst>
+                    </a:blip>
+                    <a:stretch>
+                      <a:fillRect/>
+                    </a:stretch>
+                  </pic:blipFill>
+                  <pic:spPr>
+                    <a:xfrm>
+                      <a:off x="0" y="0"/>
+                      <a:ext cx="5044440" cy="4137660"/>
+                    </a:xfrm>
+                    <a:prstGeom prst="rect">
+                      <a:avLst/>
+                    </a:prstGeom>
+                  </pic:spPr>
+                </pic:pic>
+              </a:graphicData>
+            </a:graphic>
+            <wp14:sizeRelH relativeFrom="page">
+              <wp14:pctWidth>0</wp14:pctWidth>
+            </wp14:sizeRelH>
+            <wp14:sizeRelV relativeFrom="page">
+              <wp14:pctHeight>0</wp14:pctHeight>
+            </wp14:sizeRelV>
+          </wp:anchor>
+        </w:drawing>
+      </w:r>
+      <w:r>
+        <w:rPr>
           <w:sz w:val="40"/>
           <w:szCs w:val="40"/>
         </w:rPr>
@@ -25296,7 +25538,6 @@
         <w:rPr>
           <w:noProof/>
         </w:rPr>
-        <w:lastRenderedPageBreak/>
         <w:drawing>
           <wp:anchor distT="0" distB="0" distL="114300" distR="114300" simplePos="0" relativeHeight="251670528" behindDoc="0" locked="0" layoutInCell="1" allowOverlap="1" wp14:anchorId="1D0FB8F9" wp14:editId="0192FB39">
             <wp:simplePos x="0" y="0"/>
@@ -25319,7 +25560,7 @@
                     <pic:cNvPicPr/>
                   </pic:nvPicPr>
                   <pic:blipFill>
-                    <a:blip r:embed="rId8">
+                    <a:blip r:embed="rId9">
                       <a:extLst>
                         <a:ext uri="{28A0092B-C50C-407E-A947-70E740481C1C}">
                           <a14:useLocalDpi xmlns:a14="http://schemas.microsoft.com/office/drawing/2010/main" val="0"/>
@@ -25416,16 +25657,16 @@
           <w:szCs w:val="32"/>
         </w:rPr>
         <w:drawing>
-          <wp:anchor distT="0" distB="0" distL="114300" distR="114300" simplePos="0" relativeHeight="251658240" behindDoc="0" locked="0" layoutInCell="1" allowOverlap="1" wp14:anchorId="4C79FC62" wp14:editId="6B567F62">
+          <wp:anchor distT="0" distB="0" distL="114300" distR="114300" simplePos="0" relativeHeight="251658240" behindDoc="0" locked="0" layoutInCell="1" allowOverlap="1" wp14:anchorId="4C79FC62" wp14:editId="184267AD">
             <wp:simplePos x="0" y="0"/>
             <wp:positionH relativeFrom="margin">
               <wp:align>center</wp:align>
             </wp:positionH>
             <wp:positionV relativeFrom="paragraph">
-              <wp:posOffset>399415</wp:posOffset>
+              <wp:posOffset>325120</wp:posOffset>
             </wp:positionV>
-            <wp:extent cx="5448300" cy="3829050"/>
-            <wp:effectExtent l="0" t="0" r="0" b="0"/>
+            <wp:extent cx="5029200" cy="3534410"/>
+            <wp:effectExtent l="0" t="0" r="0" b="8890"/>
             <wp:wrapTopAndBottom/>
             <wp:docPr id="1" name="Picture 1"/>
             <wp:cNvGraphicFramePr>
@@ -25439,7 +25680,7 @@
                     <pic:cNvPicPr/>
                   </pic:nvPicPr>
                   <pic:blipFill>
-                    <a:blip r:embed="rId9">
+                    <a:blip r:embed="rId10">
                       <a:extLst>
                         <a:ext uri="{28A0092B-C50C-407E-A947-70E740481C1C}">
                           <a14:useLocalDpi xmlns:a14="http://schemas.microsoft.com/office/drawing/2010/main" val="0"/>
@@ -25453,7 +25694,7 @@
                   <pic:spPr>
                     <a:xfrm>
                       <a:off x="0" y="0"/>
-                      <a:ext cx="5448300" cy="3829050"/>
+                      <a:ext cx="5029200" cy="3534410"/>
                     </a:xfrm>
                     <a:prstGeom prst="rect">
                       <a:avLst/>
@@ -25501,13 +25742,13 @@
         </w:rPr>
         <w:lastRenderedPageBreak/>
         <w:drawing>
-          <wp:anchor distT="0" distB="0" distL="114300" distR="114300" simplePos="0" relativeHeight="251674624" behindDoc="0" locked="0" layoutInCell="1" allowOverlap="1" wp14:anchorId="6AACC011" wp14:editId="23031E58">
+          <wp:anchor distT="0" distB="0" distL="114300" distR="114300" simplePos="0" relativeHeight="251678720" behindDoc="0" locked="0" layoutInCell="1" allowOverlap="1" wp14:anchorId="0F7F02F6" wp14:editId="3CB0B9E2">
             <wp:simplePos x="0" y="0"/>
             <wp:positionH relativeFrom="margin">
               <wp:align>center</wp:align>
             </wp:positionH>
             <wp:positionV relativeFrom="paragraph">
-              <wp:posOffset>461645</wp:posOffset>
+              <wp:posOffset>431165</wp:posOffset>
             </wp:positionV>
             <wp:extent cx="6012180" cy="7012305"/>
             <wp:effectExtent l="0" t="0" r="7620" b="0"/>
@@ -25524,7 +25765,7 @@
                     <pic:cNvPicPr/>
                   </pic:nvPicPr>
                   <pic:blipFill>
-                    <a:blip r:embed="rId10">
+                    <a:blip r:embed="rId11">
                       <a:extLst>
                         <a:ext uri="{28A0092B-C50C-407E-A947-70E740481C1C}">
                           <a14:useLocalDpi xmlns:a14="http://schemas.microsoft.com/office/drawing/2010/main" val="0"/>
@@ -25662,7 +25903,7 @@
                     <pic:cNvPicPr/>
                   </pic:nvPicPr>
                   <pic:blipFill>
-                    <a:blip r:embed="rId11">
+                    <a:blip r:embed="rId12">
                       <a:extLst>
                         <a:ext uri="{28A0092B-C50C-407E-A947-70E740481C1C}">
                           <a14:useLocalDpi xmlns:a14="http://schemas.microsoft.com/office/drawing/2010/main" val="0"/>
@@ -25729,6 +25970,138 @@
     </w:p>
     <w:p>
       <w:pPr>
+        <w:rPr>
+          <w:rFonts w:ascii="Times New Roman" w:hAnsi="Times New Roman" w:cs="Times New Roman"/>
+          <w:b/>
+          <w:bCs/>
+          <w:iCs/>
+          <w:sz w:val="32"/>
+          <w:szCs w:val="32"/>
+        </w:rPr>
+      </w:pPr>
+    </w:p>
+    <w:p>
+      <w:pPr>
+        <w:rPr>
+          <w:rFonts w:ascii="Times New Roman" w:hAnsi="Times New Roman" w:cs="Times New Roman"/>
+          <w:b/>
+          <w:bCs/>
+          <w:iCs/>
+          <w:sz w:val="32"/>
+          <w:szCs w:val="32"/>
+        </w:rPr>
+      </w:pPr>
+    </w:p>
+    <w:p>
+      <w:pPr>
+        <w:rPr>
+          <w:rFonts w:ascii="Times New Roman" w:hAnsi="Times New Roman" w:cs="Times New Roman"/>
+          <w:b/>
+          <w:bCs/>
+          <w:iCs/>
+          <w:sz w:val="32"/>
+          <w:szCs w:val="32"/>
+        </w:rPr>
+      </w:pPr>
+    </w:p>
+    <w:p>
+      <w:pPr>
+        <w:rPr>
+          <w:rFonts w:ascii="Times New Roman" w:hAnsi="Times New Roman" w:cs="Times New Roman"/>
+          <w:b/>
+          <w:bCs/>
+          <w:iCs/>
+          <w:sz w:val="32"/>
+          <w:szCs w:val="32"/>
+        </w:rPr>
+      </w:pPr>
+    </w:p>
+    <w:p>
+      <w:pPr>
+        <w:rPr>
+          <w:rFonts w:ascii="Times New Roman" w:hAnsi="Times New Roman" w:cs="Times New Roman"/>
+          <w:b/>
+          <w:bCs/>
+          <w:iCs/>
+          <w:sz w:val="32"/>
+          <w:szCs w:val="32"/>
+        </w:rPr>
+      </w:pPr>
+    </w:p>
+    <w:p>
+      <w:pPr>
+        <w:rPr>
+          <w:rFonts w:ascii="Times New Roman" w:hAnsi="Times New Roman" w:cs="Times New Roman"/>
+          <w:b/>
+          <w:bCs/>
+          <w:iCs/>
+          <w:sz w:val="32"/>
+          <w:szCs w:val="32"/>
+        </w:rPr>
+      </w:pPr>
+    </w:p>
+    <w:p>
+      <w:pPr>
+        <w:rPr>
+          <w:rFonts w:ascii="Times New Roman" w:hAnsi="Times New Roman" w:cs="Times New Roman"/>
+          <w:b/>
+          <w:bCs/>
+          <w:iCs/>
+          <w:sz w:val="32"/>
+          <w:szCs w:val="32"/>
+        </w:rPr>
+      </w:pPr>
+    </w:p>
+    <w:p>
+      <w:pPr>
+        <w:rPr>
+          <w:rFonts w:ascii="Times New Roman" w:hAnsi="Times New Roman" w:cs="Times New Roman"/>
+          <w:b/>
+          <w:bCs/>
+          <w:iCs/>
+          <w:sz w:val="32"/>
+          <w:szCs w:val="32"/>
+        </w:rPr>
+      </w:pPr>
+    </w:p>
+    <w:p>
+      <w:pPr>
+        <w:rPr>
+          <w:rFonts w:ascii="Times New Roman" w:hAnsi="Times New Roman" w:cs="Times New Roman"/>
+          <w:b/>
+          <w:bCs/>
+          <w:iCs/>
+          <w:sz w:val="32"/>
+          <w:szCs w:val="32"/>
+        </w:rPr>
+      </w:pPr>
+    </w:p>
+    <w:p>
+      <w:pPr>
+        <w:rPr>
+          <w:rFonts w:ascii="Times New Roman" w:hAnsi="Times New Roman" w:cs="Times New Roman"/>
+          <w:b/>
+          <w:bCs/>
+          <w:iCs/>
+          <w:sz w:val="32"/>
+          <w:szCs w:val="32"/>
+        </w:rPr>
+      </w:pPr>
+    </w:p>
+    <w:p>
+      <w:pPr>
+        <w:rPr>
+          <w:rFonts w:ascii="Times New Roman" w:hAnsi="Times New Roman" w:cs="Times New Roman"/>
+          <w:b/>
+          <w:bCs/>
+          <w:iCs/>
+          <w:sz w:val="32"/>
+          <w:szCs w:val="32"/>
+        </w:rPr>
+      </w:pPr>
+    </w:p>
+    <w:p>
+      <w:pPr>
         <w:pStyle w:val="Heading1"/>
         <w:numPr>
           <w:ilvl w:val="0"/>
@@ -25746,27 +26119,2454 @@
           <w:sz w:val="40"/>
           <w:szCs w:val="40"/>
         </w:rPr>
+        <w:lastRenderedPageBreak/>
         <w:t>Основни диаграми на активностите</w:t>
       </w:r>
       <w:bookmarkEnd w:id="161"/>
     </w:p>
     <w:p>
       <w:pPr>
-        <w:rPr>
-          <w:rFonts w:ascii="Times New Roman" w:hAnsi="Times New Roman" w:cs="Times New Roman"/>
-          <w:iCs/>
-          <w:sz w:val="28"/>
-          <w:szCs w:val="28"/>
-        </w:rPr>
-      </w:pPr>
-      <w:r>
-        <w:rPr>
-          <w:rFonts w:ascii="Times New Roman" w:hAnsi="Times New Roman" w:cs="Times New Roman"/>
-          <w:iCs/>
-          <w:sz w:val="28"/>
-          <w:szCs w:val="28"/>
-        </w:rPr>
-        <w:t>Линк към файл?</w:t>
+        <w:pStyle w:val="TOC3"/>
+      </w:pPr>
+      <w:r>
+        <w:t>UC-1 - View restaurant info</w:t>
+      </w:r>
+    </w:p>
+    <w:p>
+      <w:r>
+        <w:rPr>
+          <w:noProof/>
+        </w:rPr>
+        <w:drawing>
+          <wp:inline distT="0" distB="0" distL="0" distR="0" wp14:anchorId="7FD80576" wp14:editId="481E6748">
+            <wp:extent cx="6353810" cy="5275513"/>
+            <wp:effectExtent l="0" t="0" r="0" b="1905"/>
+            <wp:docPr id="10" name="Picture 10"/>
+            <wp:cNvGraphicFramePr/>
+            <a:graphic xmlns:a="http://schemas.openxmlformats.org/drawingml/2006/main">
+              <a:graphicData uri="http://schemas.openxmlformats.org/drawingml/2006/picture">
+                <pic:pic xmlns:pic="http://schemas.openxmlformats.org/drawingml/2006/picture">
+                  <pic:nvPicPr>
+                    <pic:cNvPr id="3" name=""/>
+                    <pic:cNvPicPr/>
+                  </pic:nvPicPr>
+                  <pic:blipFill rotWithShape="1">
+                    <a:blip r:embed="rId13">
+                      <a:extLst>
+                        <a:ext uri="{28A0092B-C50C-407E-A947-70E740481C1C}">
+                          <a14:useLocalDpi xmlns:a14="http://schemas.microsoft.com/office/drawing/2010/main" val="0"/>
+                        </a:ext>
+                      </a:extLst>
+                    </a:blip>
+                    <a:srcRect t="7236"/>
+                    <a:stretch/>
+                  </pic:blipFill>
+                  <pic:spPr bwMode="auto">
+                    <a:xfrm>
+                      <a:off x="0" y="0"/>
+                      <a:ext cx="6354062" cy="5275722"/>
+                    </a:xfrm>
+                    <a:prstGeom prst="rect">
+                      <a:avLst/>
+                    </a:prstGeom>
+                    <a:ln>
+                      <a:noFill/>
+                    </a:ln>
+                    <a:extLst>
+                      <a:ext uri="{53640926-AAD7-44D8-BBD7-CCE9431645EC}">
+                        <a14:shadowObscured xmlns:a14="http://schemas.microsoft.com/office/drawing/2010/main"/>
+                      </a:ext>
+                    </a:extLst>
+                  </pic:spPr>
+                </pic:pic>
+              </a:graphicData>
+            </a:graphic>
+          </wp:inline>
+        </w:drawing>
+      </w:r>
+    </w:p>
+    <w:p>
+      <w:pPr>
+        <w:pStyle w:val="TOC3"/>
+      </w:pPr>
+    </w:p>
+    <w:p>
+      <w:pPr>
+        <w:pStyle w:val="TOC3"/>
+      </w:pPr>
+    </w:p>
+    <w:p>
+      <w:pPr>
+        <w:pStyle w:val="TOC3"/>
+      </w:pPr>
+    </w:p>
+    <w:p>
+      <w:pPr>
+        <w:pStyle w:val="TOC3"/>
+      </w:pPr>
+    </w:p>
+    <w:p>
+      <w:pPr>
+        <w:pStyle w:val="TOC3"/>
+      </w:pPr>
+    </w:p>
+    <w:p>
+      <w:pPr>
+        <w:pStyle w:val="TOC3"/>
+      </w:pPr>
+    </w:p>
+    <w:p>
+      <w:pPr>
+        <w:pStyle w:val="TOC3"/>
+      </w:pPr>
+    </w:p>
+    <w:p>
+      <w:pPr>
+        <w:pStyle w:val="TOC3"/>
+      </w:pPr>
+    </w:p>
+    <w:p>
+      <w:pPr>
+        <w:pStyle w:val="TOC3"/>
+      </w:pPr>
+    </w:p>
+    <w:p/>
+    <w:p>
+      <w:pPr>
+        <w:pStyle w:val="TOC3"/>
+      </w:pPr>
+    </w:p>
+    <w:p>
+      <w:pPr>
+        <w:pStyle w:val="TOC3"/>
+      </w:pPr>
+      <w:r>
+        <w:lastRenderedPageBreak/>
+        <w:t>UC-3 - Admin Login</w:t>
+      </w:r>
+      <w:r>
+        <w:rPr>
+          <w:webHidden/>
+        </w:rPr>
+        <w:tab/>
+      </w:r>
+    </w:p>
+    <w:p>
+      <w:r>
+        <w:rPr>
+          <w:noProof/>
+        </w:rPr>
+        <w:drawing>
+          <wp:inline distT="0" distB="0" distL="0" distR="0" wp14:anchorId="01799AFE" wp14:editId="489ABC82">
+            <wp:extent cx="6353810" cy="5347913"/>
+            <wp:effectExtent l="0" t="0" r="0" b="5715"/>
+            <wp:docPr id="12" name="Picture 12"/>
+            <wp:cNvGraphicFramePr/>
+            <a:graphic xmlns:a="http://schemas.openxmlformats.org/drawingml/2006/main">
+              <a:graphicData uri="http://schemas.openxmlformats.org/drawingml/2006/picture">
+                <pic:pic xmlns:pic="http://schemas.openxmlformats.org/drawingml/2006/picture">
+                  <pic:nvPicPr>
+                    <pic:cNvPr id="5" name=""/>
+                    <pic:cNvPicPr/>
+                  </pic:nvPicPr>
+                  <pic:blipFill rotWithShape="1">
+                    <a:blip r:embed="rId14">
+                      <a:extLst>
+                        <a:ext uri="{28A0092B-C50C-407E-A947-70E740481C1C}">
+                          <a14:useLocalDpi xmlns:a14="http://schemas.microsoft.com/office/drawing/2010/main" val="0"/>
+                        </a:ext>
+                      </a:extLst>
+                    </a:blip>
+                    <a:srcRect t="7512"/>
+                    <a:stretch/>
+                  </pic:blipFill>
+                  <pic:spPr bwMode="auto">
+                    <a:xfrm>
+                      <a:off x="0" y="0"/>
+                      <a:ext cx="6354062" cy="5348125"/>
+                    </a:xfrm>
+                    <a:prstGeom prst="rect">
+                      <a:avLst/>
+                    </a:prstGeom>
+                    <a:ln>
+                      <a:noFill/>
+                    </a:ln>
+                    <a:extLst>
+                      <a:ext uri="{53640926-AAD7-44D8-BBD7-CCE9431645EC}">
+                        <a14:shadowObscured xmlns:a14="http://schemas.microsoft.com/office/drawing/2010/main"/>
+                      </a:ext>
+                    </a:extLst>
+                  </pic:spPr>
+                </pic:pic>
+              </a:graphicData>
+            </a:graphic>
+          </wp:inline>
+        </w:drawing>
+      </w:r>
+    </w:p>
+    <w:p>
+      <w:pPr>
+        <w:pStyle w:val="TOC3"/>
+      </w:pPr>
+    </w:p>
+    <w:p>
+      <w:pPr>
+        <w:pStyle w:val="TOC3"/>
+      </w:pPr>
+    </w:p>
+    <w:p>
+      <w:pPr>
+        <w:pStyle w:val="TOC3"/>
+      </w:pPr>
+    </w:p>
+    <w:p>
+      <w:pPr>
+        <w:pStyle w:val="TOC3"/>
+      </w:pPr>
+    </w:p>
+    <w:p>
+      <w:pPr>
+        <w:pStyle w:val="TOC3"/>
+      </w:pPr>
+    </w:p>
+    <w:p>
+      <w:pPr>
+        <w:pStyle w:val="TOC3"/>
+      </w:pPr>
+    </w:p>
+    <w:p>
+      <w:pPr>
+        <w:pStyle w:val="TOC3"/>
+      </w:pPr>
+    </w:p>
+    <w:p>
+      <w:pPr>
+        <w:pStyle w:val="TOC3"/>
+      </w:pPr>
+    </w:p>
+    <w:p>
+      <w:pPr>
+        <w:pStyle w:val="TOC3"/>
+      </w:pPr>
+    </w:p>
+    <w:p>
+      <w:pPr>
+        <w:pStyle w:val="TOC3"/>
+      </w:pPr>
+    </w:p>
+    <w:p>
+      <w:pPr>
+        <w:pStyle w:val="TOC3"/>
+      </w:pPr>
+    </w:p>
+    <w:p/>
+    <w:p/>
+    <w:p>
+      <w:pPr>
+        <w:pStyle w:val="TOC3"/>
+      </w:pPr>
+      <w:r>
+        <w:lastRenderedPageBreak/>
+        <w:t>UC-4 - Manage user accounts</w:t>
+      </w:r>
+      <w:r>
+        <w:rPr>
+          <w:webHidden/>
+        </w:rPr>
+        <w:tab/>
+      </w:r>
+    </w:p>
+    <w:p>
+      <w:r>
+        <w:rPr>
+          <w:noProof/>
+        </w:rPr>
+        <w:drawing>
+          <wp:inline distT="0" distB="0" distL="0" distR="0" wp14:anchorId="1C97C1E8" wp14:editId="6108881E">
+            <wp:extent cx="6957060" cy="6499860"/>
+            <wp:effectExtent l="0" t="0" r="0" b="0"/>
+            <wp:docPr id="13" name="Picture 13"/>
+            <wp:cNvGraphicFramePr/>
+            <a:graphic xmlns:a="http://schemas.openxmlformats.org/drawingml/2006/main">
+              <a:graphicData uri="http://schemas.openxmlformats.org/drawingml/2006/picture">
+                <pic:pic xmlns:pic="http://schemas.openxmlformats.org/drawingml/2006/picture">
+                  <pic:nvPicPr>
+                    <pic:cNvPr id="7" name=""/>
+                    <pic:cNvPicPr/>
+                  </pic:nvPicPr>
+                  <pic:blipFill rotWithShape="1">
+                    <a:blip r:embed="rId15">
+                      <a:extLst>
+                        <a:ext uri="{28A0092B-C50C-407E-A947-70E740481C1C}">
+                          <a14:useLocalDpi xmlns:a14="http://schemas.microsoft.com/office/drawing/2010/main" val="0"/>
+                        </a:ext>
+                      </a:extLst>
+                    </a:blip>
+                    <a:srcRect t="5565"/>
+                    <a:stretch/>
+                  </pic:blipFill>
+                  <pic:spPr bwMode="auto">
+                    <a:xfrm>
+                      <a:off x="0" y="0"/>
+                      <a:ext cx="6957060" cy="6499860"/>
+                    </a:xfrm>
+                    <a:prstGeom prst="rect">
+                      <a:avLst/>
+                    </a:prstGeom>
+                    <a:ln>
+                      <a:noFill/>
+                    </a:ln>
+                    <a:extLst>
+                      <a:ext uri="{53640926-AAD7-44D8-BBD7-CCE9431645EC}">
+                        <a14:shadowObscured xmlns:a14="http://schemas.microsoft.com/office/drawing/2010/main"/>
+                      </a:ext>
+                    </a:extLst>
+                  </pic:spPr>
+                </pic:pic>
+              </a:graphicData>
+            </a:graphic>
+          </wp:inline>
+        </w:drawing>
+      </w:r>
+    </w:p>
+    <w:p>
+      <w:pPr>
+        <w:pStyle w:val="TOC3"/>
+      </w:pPr>
+    </w:p>
+    <w:p>
+      <w:pPr>
+        <w:pStyle w:val="TOC3"/>
+      </w:pPr>
+    </w:p>
+    <w:p>
+      <w:pPr>
+        <w:pStyle w:val="TOC3"/>
+      </w:pPr>
+    </w:p>
+    <w:p>
+      <w:pPr>
+        <w:pStyle w:val="TOC3"/>
+      </w:pPr>
+    </w:p>
+    <w:p>
+      <w:pPr>
+        <w:pStyle w:val="TOC3"/>
+      </w:pPr>
+    </w:p>
+    <w:p>
+      <w:pPr>
+        <w:pStyle w:val="TOC3"/>
+      </w:pPr>
+    </w:p>
+    <w:p>
+      <w:pPr>
+        <w:pStyle w:val="TOC3"/>
+      </w:pPr>
+    </w:p>
+    <w:p>
+      <w:pPr>
+        <w:pStyle w:val="TOC3"/>
+      </w:pPr>
+    </w:p>
+    <w:p>
+      <w:pPr>
+        <w:pStyle w:val="TOC3"/>
+      </w:pPr>
+    </w:p>
+    <w:p>
+      <w:pPr>
+        <w:pStyle w:val="TOC3"/>
+        <w:rPr>
+          <w:webHidden/>
+        </w:rPr>
+      </w:pPr>
+      <w:r>
+        <w:lastRenderedPageBreak/>
+        <w:t>UC-5 - Report bugs to Development Team</w:t>
+      </w:r>
+      <w:r>
+        <w:rPr>
+          <w:webHidden/>
+        </w:rPr>
+        <w:tab/>
+      </w:r>
+    </w:p>
+    <w:p>
+      <w:pPr>
+        <w:rPr>
+          <w:noProof/>
+        </w:rPr>
+      </w:pPr>
+    </w:p>
+    <w:p>
+      <w:r>
+        <w:rPr>
+          <w:noProof/>
+        </w:rPr>
+        <w:drawing>
+          <wp:inline distT="0" distB="0" distL="0" distR="0" wp14:anchorId="61FF7DF8" wp14:editId="22CF7B9F">
+            <wp:extent cx="5868035" cy="5222216"/>
+            <wp:effectExtent l="0" t="0" r="0" b="0"/>
+            <wp:docPr id="14" name="Picture 14"/>
+            <wp:cNvGraphicFramePr/>
+            <a:graphic xmlns:a="http://schemas.openxmlformats.org/drawingml/2006/main">
+              <a:graphicData uri="http://schemas.openxmlformats.org/drawingml/2006/picture">
+                <pic:pic xmlns:pic="http://schemas.openxmlformats.org/drawingml/2006/picture">
+                  <pic:nvPicPr>
+                    <pic:cNvPr id="9" name=""/>
+                    <pic:cNvPicPr/>
+                  </pic:nvPicPr>
+                  <pic:blipFill rotWithShape="1">
+                    <a:blip r:embed="rId16">
+                      <a:extLst>
+                        <a:ext uri="{28A0092B-C50C-407E-A947-70E740481C1C}">
+                          <a14:useLocalDpi xmlns:a14="http://schemas.microsoft.com/office/drawing/2010/main" val="0"/>
+                        </a:ext>
+                      </a:extLst>
+                    </a:blip>
+                    <a:srcRect t="7554"/>
+                    <a:stretch/>
+                  </pic:blipFill>
+                  <pic:spPr bwMode="auto">
+                    <a:xfrm>
+                      <a:off x="0" y="0"/>
+                      <a:ext cx="5868035" cy="5222216"/>
+                    </a:xfrm>
+                    <a:prstGeom prst="rect">
+                      <a:avLst/>
+                    </a:prstGeom>
+                    <a:ln>
+                      <a:noFill/>
+                    </a:ln>
+                    <a:extLst>
+                      <a:ext uri="{53640926-AAD7-44D8-BBD7-CCE9431645EC}">
+                        <a14:shadowObscured xmlns:a14="http://schemas.microsoft.com/office/drawing/2010/main"/>
+                      </a:ext>
+                    </a:extLst>
+                  </pic:spPr>
+                </pic:pic>
+              </a:graphicData>
+            </a:graphic>
+          </wp:inline>
+        </w:drawing>
+      </w:r>
+    </w:p>
+    <w:p>
+      <w:pPr>
+        <w:pStyle w:val="TOC3"/>
+      </w:pPr>
+    </w:p>
+    <w:p>
+      <w:pPr>
+        <w:pStyle w:val="TOC3"/>
+      </w:pPr>
+    </w:p>
+    <w:p>
+      <w:pPr>
+        <w:pStyle w:val="TOC3"/>
+      </w:pPr>
+    </w:p>
+    <w:p>
+      <w:pPr>
+        <w:pStyle w:val="TOC3"/>
+      </w:pPr>
+    </w:p>
+    <w:p>
+      <w:pPr>
+        <w:pStyle w:val="TOC3"/>
+      </w:pPr>
+    </w:p>
+    <w:p>
+      <w:pPr>
+        <w:pStyle w:val="TOC3"/>
+      </w:pPr>
+    </w:p>
+    <w:p>
+      <w:pPr>
+        <w:pStyle w:val="TOC3"/>
+      </w:pPr>
+    </w:p>
+    <w:p>
+      <w:pPr>
+        <w:pStyle w:val="TOC3"/>
+      </w:pPr>
+    </w:p>
+    <w:p>
+      <w:pPr>
+        <w:pStyle w:val="TOC3"/>
+      </w:pPr>
+    </w:p>
+    <w:p/>
+    <w:p>
+      <w:pPr>
+        <w:pStyle w:val="TOC3"/>
+      </w:pPr>
+      <w:r>
+        <w:t>UC-6 - Preorder food and drinks</w:t>
+      </w:r>
+    </w:p>
+    <w:p>
+      <w:pPr>
+        <w:pStyle w:val="TOC3"/>
+      </w:pPr>
+      <w:r>
+        <w:rPr>
+          <w:webHidden/>
+        </w:rPr>
+        <w:lastRenderedPageBreak/>
+        <w:tab/>
+      </w:r>
+      <w:r>
+        <w:rPr>
+          <w:noProof/>
+        </w:rPr>
+        <w:drawing>
+          <wp:inline distT="0" distB="0" distL="0" distR="0" wp14:anchorId="2FCDB63D" wp14:editId="4746B601">
+            <wp:extent cx="5867956" cy="6287135"/>
+            <wp:effectExtent l="0" t="0" r="0" b="0"/>
+            <wp:docPr id="15" name="Picture 15"/>
+            <wp:cNvGraphicFramePr/>
+            <a:graphic xmlns:a="http://schemas.openxmlformats.org/drawingml/2006/main">
+              <a:graphicData uri="http://schemas.openxmlformats.org/drawingml/2006/picture">
+                <pic:pic xmlns:pic="http://schemas.openxmlformats.org/drawingml/2006/picture">
+                  <pic:nvPicPr>
+                    <pic:cNvPr id="11" name=""/>
+                    <pic:cNvPicPr/>
+                  </pic:nvPicPr>
+                  <pic:blipFill rotWithShape="1">
+                    <a:blip r:embed="rId17">
+                      <a:extLst>
+                        <a:ext uri="{28A0092B-C50C-407E-A947-70E740481C1C}">
+                          <a14:useLocalDpi xmlns:a14="http://schemas.microsoft.com/office/drawing/2010/main" val="0"/>
+                        </a:ext>
+                      </a:extLst>
+                    </a:blip>
+                    <a:srcRect t="6249"/>
+                    <a:stretch/>
+                  </pic:blipFill>
+                  <pic:spPr bwMode="auto">
+                    <a:xfrm>
+                      <a:off x="0" y="0"/>
+                      <a:ext cx="5868219" cy="6287417"/>
+                    </a:xfrm>
+                    <a:prstGeom prst="rect">
+                      <a:avLst/>
+                    </a:prstGeom>
+                    <a:ln>
+                      <a:noFill/>
+                    </a:ln>
+                    <a:extLst>
+                      <a:ext uri="{53640926-AAD7-44D8-BBD7-CCE9431645EC}">
+                        <a14:shadowObscured xmlns:a14="http://schemas.microsoft.com/office/drawing/2010/main"/>
+                      </a:ext>
+                    </a:extLst>
+                  </pic:spPr>
+                </pic:pic>
+              </a:graphicData>
+            </a:graphic>
+          </wp:inline>
+        </w:drawing>
+      </w:r>
+    </w:p>
+    <w:p>
+      <w:pPr>
+        <w:pStyle w:val="TOC3"/>
+      </w:pPr>
+    </w:p>
+    <w:p>
+      <w:pPr>
+        <w:pStyle w:val="TOC3"/>
+      </w:pPr>
+    </w:p>
+    <w:p>
+      <w:pPr>
+        <w:pStyle w:val="TOC3"/>
+      </w:pPr>
+    </w:p>
+    <w:p>
+      <w:pPr>
+        <w:pStyle w:val="TOC3"/>
+      </w:pPr>
+    </w:p>
+    <w:p>
+      <w:pPr>
+        <w:pStyle w:val="TOC3"/>
+      </w:pPr>
+    </w:p>
+    <w:p>
+      <w:pPr>
+        <w:pStyle w:val="TOC3"/>
+      </w:pPr>
+    </w:p>
+    <w:p>
+      <w:pPr>
+        <w:pStyle w:val="TOC3"/>
+      </w:pPr>
+    </w:p>
+    <w:p/>
+    <w:p>
+      <w:pPr>
+        <w:pStyle w:val="TOC3"/>
+        <w:rPr>
+          <w:webHidden/>
+        </w:rPr>
+      </w:pPr>
+      <w:r>
+        <w:t>UC-9-1 - Book table</w:t>
+      </w:r>
+      <w:r>
+        <w:rPr>
+          <w:webHidden/>
+        </w:rPr>
+        <w:tab/>
+      </w:r>
+    </w:p>
+    <w:p>
+      <w:r>
+        <w:rPr>
+          <w:noProof/>
+        </w:rPr>
+        <w:lastRenderedPageBreak/>
+        <w:drawing>
+          <wp:inline distT="0" distB="0" distL="0" distR="0" wp14:anchorId="3BE4D6DF" wp14:editId="05094F73">
+            <wp:extent cx="6400800" cy="6187440"/>
+            <wp:effectExtent l="0" t="0" r="0" b="3810"/>
+            <wp:docPr id="16" name="Picture 16"/>
+            <wp:cNvGraphicFramePr/>
+            <a:graphic xmlns:a="http://schemas.openxmlformats.org/drawingml/2006/main">
+              <a:graphicData uri="http://schemas.openxmlformats.org/drawingml/2006/picture">
+                <pic:pic xmlns:pic="http://schemas.openxmlformats.org/drawingml/2006/picture">
+                  <pic:nvPicPr>
+                    <pic:cNvPr id="13" name=""/>
+                    <pic:cNvPicPr/>
+                  </pic:nvPicPr>
+                  <pic:blipFill rotWithShape="1">
+                    <a:blip r:embed="rId18">
+                      <a:extLst>
+                        <a:ext uri="{28A0092B-C50C-407E-A947-70E740481C1C}">
+                          <a14:useLocalDpi xmlns:a14="http://schemas.microsoft.com/office/drawing/2010/main" val="0"/>
+                        </a:ext>
+                      </a:extLst>
+                    </a:blip>
+                    <a:srcRect t="5471"/>
+                    <a:stretch/>
+                  </pic:blipFill>
+                  <pic:spPr bwMode="auto">
+                    <a:xfrm>
+                      <a:off x="0" y="0"/>
+                      <a:ext cx="6400800" cy="6187440"/>
+                    </a:xfrm>
+                    <a:prstGeom prst="rect">
+                      <a:avLst/>
+                    </a:prstGeom>
+                    <a:ln>
+                      <a:noFill/>
+                    </a:ln>
+                    <a:extLst>
+                      <a:ext uri="{53640926-AAD7-44D8-BBD7-CCE9431645EC}">
+                        <a14:shadowObscured xmlns:a14="http://schemas.microsoft.com/office/drawing/2010/main"/>
+                      </a:ext>
+                    </a:extLst>
+                  </pic:spPr>
+                </pic:pic>
+              </a:graphicData>
+            </a:graphic>
+          </wp:inline>
+        </w:drawing>
+      </w:r>
+    </w:p>
+    <w:p>
+      <w:pPr>
+        <w:pStyle w:val="TOC3"/>
+      </w:pPr>
+    </w:p>
+    <w:p>
+      <w:pPr>
+        <w:pStyle w:val="TOC3"/>
+      </w:pPr>
+    </w:p>
+    <w:p>
+      <w:pPr>
+        <w:pStyle w:val="TOC3"/>
+      </w:pPr>
+    </w:p>
+    <w:p>
+      <w:pPr>
+        <w:pStyle w:val="TOC3"/>
+      </w:pPr>
+    </w:p>
+    <w:p>
+      <w:pPr>
+        <w:pStyle w:val="TOC3"/>
+      </w:pPr>
+    </w:p>
+    <w:p>
+      <w:pPr>
+        <w:pStyle w:val="TOC3"/>
+      </w:pPr>
+    </w:p>
+    <w:p>
+      <w:pPr>
+        <w:pStyle w:val="TOC3"/>
+      </w:pPr>
+    </w:p>
+    <w:p>
+      <w:pPr>
+        <w:pStyle w:val="TOC3"/>
+      </w:pPr>
+    </w:p>
+    <w:p>
+      <w:pPr>
+        <w:pStyle w:val="TOC3"/>
+        <w:rPr>
+          <w:webHidden/>
+        </w:rPr>
+      </w:pPr>
+      <w:r>
+        <w:t>UC-9-2 - Browse In restaurants catalog</w:t>
+      </w:r>
+      <w:r>
+        <w:rPr>
+          <w:webHidden/>
+        </w:rPr>
+        <w:tab/>
+      </w:r>
+    </w:p>
+    <w:p>
+      <w:r>
+        <w:rPr>
+          <w:noProof/>
+        </w:rPr>
+        <w:lastRenderedPageBreak/>
+        <w:drawing>
+          <wp:inline distT="0" distB="0" distL="0" distR="0" wp14:anchorId="72ADB022" wp14:editId="7480DBAB">
+            <wp:extent cx="6941820" cy="3383280"/>
+            <wp:effectExtent l="0" t="0" r="0" b="7620"/>
+            <wp:docPr id="17" name="Picture 17"/>
+            <wp:cNvGraphicFramePr/>
+            <a:graphic xmlns:a="http://schemas.openxmlformats.org/drawingml/2006/main">
+              <a:graphicData uri="http://schemas.openxmlformats.org/drawingml/2006/picture">
+                <pic:pic xmlns:pic="http://schemas.openxmlformats.org/drawingml/2006/picture">
+                  <pic:nvPicPr>
+                    <pic:cNvPr id="15" name=""/>
+                    <pic:cNvPicPr/>
+                  </pic:nvPicPr>
+                  <pic:blipFill rotWithShape="1">
+                    <a:blip r:embed="rId19">
+                      <a:extLst>
+                        <a:ext uri="{28A0092B-C50C-407E-A947-70E740481C1C}">
+                          <a14:useLocalDpi xmlns:a14="http://schemas.microsoft.com/office/drawing/2010/main" val="0"/>
+                        </a:ext>
+                      </a:extLst>
+                    </a:blip>
+                    <a:srcRect t="10114"/>
+                    <a:stretch/>
+                  </pic:blipFill>
+                  <pic:spPr bwMode="auto">
+                    <a:xfrm>
+                      <a:off x="0" y="0"/>
+                      <a:ext cx="6941820" cy="3383280"/>
+                    </a:xfrm>
+                    <a:prstGeom prst="rect">
+                      <a:avLst/>
+                    </a:prstGeom>
+                    <a:ln>
+                      <a:noFill/>
+                    </a:ln>
+                    <a:extLst>
+                      <a:ext uri="{53640926-AAD7-44D8-BBD7-CCE9431645EC}">
+                        <a14:shadowObscured xmlns:a14="http://schemas.microsoft.com/office/drawing/2010/main"/>
+                      </a:ext>
+                    </a:extLst>
+                  </pic:spPr>
+                </pic:pic>
+              </a:graphicData>
+            </a:graphic>
+          </wp:inline>
+        </w:drawing>
+      </w:r>
+    </w:p>
+    <w:p>
+      <w:pPr>
+        <w:pStyle w:val="TOC3"/>
+        <w:rPr>
+          <w:webHidden/>
+        </w:rPr>
+      </w:pPr>
+      <w:r>
+        <w:t>UC-9-3 - Filter restaurants by categories</w:t>
+      </w:r>
+      <w:r>
+        <w:rPr>
+          <w:webHidden/>
+        </w:rPr>
+        <w:tab/>
+      </w:r>
+    </w:p>
+    <w:p>
+      <w:r>
+        <w:rPr>
+          <w:noProof/>
+        </w:rPr>
+        <w:drawing>
+          <wp:inline distT="0" distB="0" distL="0" distR="0" wp14:anchorId="30C3DD9C" wp14:editId="52E3F069">
+            <wp:extent cx="6812280" cy="3352800"/>
+            <wp:effectExtent l="0" t="0" r="7620" b="0"/>
+            <wp:docPr id="18" name="Picture 18"/>
+            <wp:cNvGraphicFramePr/>
+            <a:graphic xmlns:a="http://schemas.openxmlformats.org/drawingml/2006/main">
+              <a:graphicData uri="http://schemas.openxmlformats.org/drawingml/2006/picture">
+                <pic:pic xmlns:pic="http://schemas.openxmlformats.org/drawingml/2006/picture">
+                  <pic:nvPicPr>
+                    <pic:cNvPr id="17" name=""/>
+                    <pic:cNvPicPr/>
+                  </pic:nvPicPr>
+                  <pic:blipFill rotWithShape="1">
+                    <a:blip r:embed="rId20">
+                      <a:extLst>
+                        <a:ext uri="{28A0092B-C50C-407E-A947-70E740481C1C}">
+                          <a14:useLocalDpi xmlns:a14="http://schemas.microsoft.com/office/drawing/2010/main" val="0"/>
+                        </a:ext>
+                      </a:extLst>
+                    </a:blip>
+                    <a:srcRect t="9350"/>
+                    <a:stretch/>
+                  </pic:blipFill>
+                  <pic:spPr bwMode="auto">
+                    <a:xfrm>
+                      <a:off x="0" y="0"/>
+                      <a:ext cx="6812280" cy="3352800"/>
+                    </a:xfrm>
+                    <a:prstGeom prst="rect">
+                      <a:avLst/>
+                    </a:prstGeom>
+                    <a:ln>
+                      <a:noFill/>
+                    </a:ln>
+                    <a:extLst>
+                      <a:ext uri="{53640926-AAD7-44D8-BBD7-CCE9431645EC}">
+                        <a14:shadowObscured xmlns:a14="http://schemas.microsoft.com/office/drawing/2010/main"/>
+                      </a:ext>
+                    </a:extLst>
+                  </pic:spPr>
+                </pic:pic>
+              </a:graphicData>
+            </a:graphic>
+          </wp:inline>
+        </w:drawing>
+      </w:r>
+    </w:p>
+    <w:p>
+      <w:pPr>
+        <w:pStyle w:val="TOC3"/>
+      </w:pPr>
+    </w:p>
+    <w:p>
+      <w:pPr>
+        <w:pStyle w:val="TOC3"/>
+      </w:pPr>
+    </w:p>
+    <w:p>
+      <w:pPr>
+        <w:pStyle w:val="TOC3"/>
+      </w:pPr>
+    </w:p>
+    <w:p>
+      <w:pPr>
+        <w:pStyle w:val="TOC3"/>
+      </w:pPr>
+    </w:p>
+    <w:p>
+      <w:pPr>
+        <w:pStyle w:val="TOC3"/>
+      </w:pPr>
+    </w:p>
+    <w:p>
+      <w:pPr>
+        <w:pStyle w:val="TOC3"/>
+        <w:rPr>
+          <w:webHidden/>
+        </w:rPr>
+      </w:pPr>
+      <w:r>
+        <w:t>UC-9-4 - User Registration</w:t>
+      </w:r>
+      <w:r>
+        <w:rPr>
+          <w:webHidden/>
+        </w:rPr>
+        <w:tab/>
+      </w:r>
+    </w:p>
+    <w:p>
+      <w:r>
+        <w:rPr>
+          <w:noProof/>
+        </w:rPr>
+        <w:lastRenderedPageBreak/>
+        <w:drawing>
+          <wp:inline distT="0" distB="0" distL="0" distR="0" wp14:anchorId="1D31BB0C" wp14:editId="4C77DCF7">
+            <wp:extent cx="6353714" cy="7039610"/>
+            <wp:effectExtent l="0" t="0" r="9525" b="8890"/>
+            <wp:docPr id="19" name="Picture 19"/>
+            <wp:cNvGraphicFramePr/>
+            <a:graphic xmlns:a="http://schemas.openxmlformats.org/drawingml/2006/main">
+              <a:graphicData uri="http://schemas.openxmlformats.org/drawingml/2006/picture">
+                <pic:pic xmlns:pic="http://schemas.openxmlformats.org/drawingml/2006/picture">
+                  <pic:nvPicPr>
+                    <pic:cNvPr id="19" name=""/>
+                    <pic:cNvPicPr/>
+                  </pic:nvPicPr>
+                  <pic:blipFill rotWithShape="1">
+                    <a:blip r:embed="rId21">
+                      <a:extLst>
+                        <a:ext uri="{28A0092B-C50C-407E-A947-70E740481C1C}">
+                          <a14:useLocalDpi xmlns:a14="http://schemas.microsoft.com/office/drawing/2010/main" val="0"/>
+                        </a:ext>
+                      </a:extLst>
+                    </a:blip>
+                    <a:srcRect t="6098"/>
+                    <a:stretch/>
+                  </pic:blipFill>
+                  <pic:spPr bwMode="auto">
+                    <a:xfrm>
+                      <a:off x="0" y="0"/>
+                      <a:ext cx="6354062" cy="7039996"/>
+                    </a:xfrm>
+                    <a:prstGeom prst="rect">
+                      <a:avLst/>
+                    </a:prstGeom>
+                    <a:ln>
+                      <a:noFill/>
+                    </a:ln>
+                    <a:extLst>
+                      <a:ext uri="{53640926-AAD7-44D8-BBD7-CCE9431645EC}">
+                        <a14:shadowObscured xmlns:a14="http://schemas.microsoft.com/office/drawing/2010/main"/>
+                      </a:ext>
+                    </a:extLst>
+                  </pic:spPr>
+                </pic:pic>
+              </a:graphicData>
+            </a:graphic>
+          </wp:inline>
+        </w:drawing>
+      </w:r>
+    </w:p>
+    <w:p>
+      <w:pPr>
+        <w:pStyle w:val="TOC3"/>
+      </w:pPr>
+    </w:p>
+    <w:p>
+      <w:pPr>
+        <w:pStyle w:val="TOC3"/>
+      </w:pPr>
+    </w:p>
+    <w:p/>
+    <w:p>
+      <w:pPr>
+        <w:pStyle w:val="TOC3"/>
+      </w:pPr>
+      <w:r>
+        <w:t>UC-9-5 - See restaurants details</w:t>
+      </w:r>
+    </w:p>
+    <w:p>
+      <w:pPr>
+        <w:pStyle w:val="TOC3"/>
+      </w:pPr>
+      <w:r>
+        <w:rPr>
+          <w:webHidden/>
+        </w:rPr>
+        <w:lastRenderedPageBreak/>
+        <w:tab/>
+      </w:r>
+      <w:r>
+        <w:rPr>
+          <w:noProof/>
+        </w:rPr>
+        <w:drawing>
+          <wp:inline distT="0" distB="0" distL="0" distR="0" wp14:anchorId="4E57C78F" wp14:editId="6C11A346">
+            <wp:extent cx="7078980" cy="3322320"/>
+            <wp:effectExtent l="0" t="0" r="7620" b="0"/>
+            <wp:docPr id="21" name="Picture 21"/>
+            <wp:cNvGraphicFramePr/>
+            <a:graphic xmlns:a="http://schemas.openxmlformats.org/drawingml/2006/main">
+              <a:graphicData uri="http://schemas.openxmlformats.org/drawingml/2006/picture">
+                <pic:pic xmlns:pic="http://schemas.openxmlformats.org/drawingml/2006/picture">
+                  <pic:nvPicPr>
+                    <pic:cNvPr id="21" name=""/>
+                    <pic:cNvPicPr/>
+                  </pic:nvPicPr>
+                  <pic:blipFill rotWithShape="1">
+                    <a:blip r:embed="rId22">
+                      <a:extLst>
+                        <a:ext uri="{28A0092B-C50C-407E-A947-70E740481C1C}">
+                          <a14:useLocalDpi xmlns:a14="http://schemas.microsoft.com/office/drawing/2010/main" val="0"/>
+                        </a:ext>
+                      </a:extLst>
+                    </a:blip>
+                    <a:srcRect t="9145"/>
+                    <a:stretch/>
+                  </pic:blipFill>
+                  <pic:spPr bwMode="auto">
+                    <a:xfrm>
+                      <a:off x="0" y="0"/>
+                      <a:ext cx="7078980" cy="3322320"/>
+                    </a:xfrm>
+                    <a:prstGeom prst="rect">
+                      <a:avLst/>
+                    </a:prstGeom>
+                    <a:ln>
+                      <a:noFill/>
+                    </a:ln>
+                    <a:extLst>
+                      <a:ext uri="{53640926-AAD7-44D8-BBD7-CCE9431645EC}">
+                        <a14:shadowObscured xmlns:a14="http://schemas.microsoft.com/office/drawing/2010/main"/>
+                      </a:ext>
+                    </a:extLst>
+                  </pic:spPr>
+                </pic:pic>
+              </a:graphicData>
+            </a:graphic>
+          </wp:inline>
+        </w:drawing>
+      </w:r>
+    </w:p>
+    <w:p>
+      <w:pPr>
+        <w:pStyle w:val="TOC3"/>
+      </w:pPr>
+      <w:r>
+        <w:t>UC-9-6 - Subscribe to newsletters</w:t>
+      </w:r>
+    </w:p>
+    <w:p>
+      <w:pPr>
+        <w:pStyle w:val="TOC3"/>
+      </w:pPr>
+      <w:r>
+        <w:rPr>
+          <w:noProof/>
+        </w:rPr>
+        <w:drawing>
+          <wp:inline distT="0" distB="0" distL="0" distR="0" wp14:anchorId="7E55ADB5" wp14:editId="37F5FDFA">
+            <wp:extent cx="5867400" cy="3065145"/>
+            <wp:effectExtent l="0" t="0" r="0" b="1905"/>
+            <wp:docPr id="23" name="Picture 23"/>
+            <wp:cNvGraphicFramePr/>
+            <a:graphic xmlns:a="http://schemas.openxmlformats.org/drawingml/2006/main">
+              <a:graphicData uri="http://schemas.openxmlformats.org/drawingml/2006/picture">
+                <pic:pic xmlns:pic="http://schemas.openxmlformats.org/drawingml/2006/picture">
+                  <pic:nvPicPr>
+                    <pic:cNvPr id="23" name=""/>
+                    <pic:cNvPicPr/>
+                  </pic:nvPicPr>
+                  <pic:blipFill rotWithShape="1">
+                    <a:blip r:embed="rId23">
+                      <a:extLst>
+                        <a:ext uri="{28A0092B-C50C-407E-A947-70E740481C1C}">
+                          <a14:useLocalDpi xmlns:a14="http://schemas.microsoft.com/office/drawing/2010/main" val="0"/>
+                        </a:ext>
+                      </a:extLst>
+                    </a:blip>
+                    <a:srcRect t="11835"/>
+                    <a:stretch/>
+                  </pic:blipFill>
+                  <pic:spPr bwMode="auto">
+                    <a:xfrm>
+                      <a:off x="0" y="0"/>
+                      <a:ext cx="5868219" cy="3065573"/>
+                    </a:xfrm>
+                    <a:prstGeom prst="rect">
+                      <a:avLst/>
+                    </a:prstGeom>
+                    <a:ln>
+                      <a:noFill/>
+                    </a:ln>
+                    <a:extLst>
+                      <a:ext uri="{53640926-AAD7-44D8-BBD7-CCE9431645EC}">
+                        <a14:shadowObscured xmlns:a14="http://schemas.microsoft.com/office/drawing/2010/main"/>
+                      </a:ext>
+                    </a:extLst>
+                  </pic:spPr>
+                </pic:pic>
+              </a:graphicData>
+            </a:graphic>
+          </wp:inline>
+        </w:drawing>
+      </w:r>
+      <w:r>
+        <w:rPr>
+          <w:webHidden/>
+        </w:rPr>
+        <w:tab/>
+      </w:r>
+    </w:p>
+    <w:p>
+      <w:pPr>
+        <w:pStyle w:val="TOC3"/>
+      </w:pPr>
+    </w:p>
+    <w:p>
+      <w:pPr>
+        <w:pStyle w:val="TOC3"/>
+      </w:pPr>
+    </w:p>
+    <w:p/>
+    <w:p>
+      <w:pPr>
+        <w:pStyle w:val="TOC3"/>
+        <w:rPr>
+          <w:webHidden/>
+        </w:rPr>
+      </w:pPr>
+      <w:r>
+        <w:t>UC-9-7 - Register thr</w:t>
+      </w:r>
+      <w:r>
+        <w:t>o</w:t>
+      </w:r>
+      <w:r>
+        <w:t>ugh external site</w:t>
+      </w:r>
+      <w:r>
+        <w:rPr>
+          <w:webHidden/>
+        </w:rPr>
+        <w:tab/>
+      </w:r>
+    </w:p>
+    <w:p>
+      <w:r>
+        <w:rPr>
+          <w:noProof/>
+        </w:rPr>
+        <w:lastRenderedPageBreak/>
+        <w:drawing>
+          <wp:inline distT="0" distB="0" distL="0" distR="0" wp14:anchorId="2356B3A7" wp14:editId="2319BA6F">
+            <wp:extent cx="6804660" cy="3307080"/>
+            <wp:effectExtent l="0" t="0" r="0" b="7620"/>
+            <wp:docPr id="25" name="Picture 25"/>
+            <wp:cNvGraphicFramePr/>
+            <a:graphic xmlns:a="http://schemas.openxmlformats.org/drawingml/2006/main">
+              <a:graphicData uri="http://schemas.openxmlformats.org/drawingml/2006/picture">
+                <pic:pic xmlns:pic="http://schemas.openxmlformats.org/drawingml/2006/picture">
+                  <pic:nvPicPr>
+                    <pic:cNvPr id="25" name=""/>
+                    <pic:cNvPicPr/>
+                  </pic:nvPicPr>
+                  <pic:blipFill rotWithShape="1">
+                    <a:blip r:embed="rId24">
+                      <a:extLst>
+                        <a:ext uri="{28A0092B-C50C-407E-A947-70E740481C1C}">
+                          <a14:useLocalDpi xmlns:a14="http://schemas.microsoft.com/office/drawing/2010/main" val="0"/>
+                        </a:ext>
+                      </a:extLst>
+                    </a:blip>
+                    <a:srcRect t="11065"/>
+                    <a:stretch/>
+                  </pic:blipFill>
+                  <pic:spPr bwMode="auto">
+                    <a:xfrm>
+                      <a:off x="0" y="0"/>
+                      <a:ext cx="6804660" cy="3307080"/>
+                    </a:xfrm>
+                    <a:prstGeom prst="rect">
+                      <a:avLst/>
+                    </a:prstGeom>
+                    <a:ln>
+                      <a:noFill/>
+                    </a:ln>
+                    <a:extLst>
+                      <a:ext uri="{53640926-AAD7-44D8-BBD7-CCE9431645EC}">
+                        <a14:shadowObscured xmlns:a14="http://schemas.microsoft.com/office/drawing/2010/main"/>
+                      </a:ext>
+                    </a:extLst>
+                  </pic:spPr>
+                </pic:pic>
+              </a:graphicData>
+            </a:graphic>
+          </wp:inline>
+        </w:drawing>
+      </w:r>
+    </w:p>
+    <w:p>
+      <w:pPr>
+        <w:pStyle w:val="TOC3"/>
+      </w:pPr>
+      <w:r>
+        <w:t>UC-9-8 - Search restaurants by name</w:t>
+      </w:r>
+    </w:p>
+    <w:p>
+      <w:pPr>
+        <w:pStyle w:val="TOC3"/>
+      </w:pPr>
+      <w:r>
+        <w:rPr>
+          <w:webHidden/>
+        </w:rPr>
+        <w:tab/>
+      </w:r>
+      <w:r>
+        <w:rPr>
+          <w:noProof/>
+        </w:rPr>
+        <w:drawing>
+          <wp:inline distT="0" distB="0" distL="0" distR="0" wp14:anchorId="433E3761" wp14:editId="6F2403FF">
+            <wp:extent cx="5867400" cy="3545205"/>
+            <wp:effectExtent l="0" t="0" r="0" b="0"/>
+            <wp:docPr id="27" name="Picture 27"/>
+            <wp:cNvGraphicFramePr/>
+            <a:graphic xmlns:a="http://schemas.openxmlformats.org/drawingml/2006/main">
+              <a:graphicData uri="http://schemas.openxmlformats.org/drawingml/2006/picture">
+                <pic:pic xmlns:pic="http://schemas.openxmlformats.org/drawingml/2006/picture">
+                  <pic:nvPicPr>
+                    <pic:cNvPr id="27" name=""/>
+                    <pic:cNvPicPr/>
+                  </pic:nvPicPr>
+                  <pic:blipFill rotWithShape="1">
+                    <a:blip r:embed="rId25">
+                      <a:extLst>
+                        <a:ext uri="{28A0092B-C50C-407E-A947-70E740481C1C}">
+                          <a14:useLocalDpi xmlns:a14="http://schemas.microsoft.com/office/drawing/2010/main" val="0"/>
+                        </a:ext>
+                      </a:extLst>
+                    </a:blip>
+                    <a:srcRect t="11592"/>
+                    <a:stretch/>
+                  </pic:blipFill>
+                  <pic:spPr bwMode="auto">
+                    <a:xfrm>
+                      <a:off x="0" y="0"/>
+                      <a:ext cx="5868219" cy="3545700"/>
+                    </a:xfrm>
+                    <a:prstGeom prst="rect">
+                      <a:avLst/>
+                    </a:prstGeom>
+                    <a:ln>
+                      <a:noFill/>
+                    </a:ln>
+                    <a:extLst>
+                      <a:ext uri="{53640926-AAD7-44D8-BBD7-CCE9431645EC}">
+                        <a14:shadowObscured xmlns:a14="http://schemas.microsoft.com/office/drawing/2010/main"/>
+                      </a:ext>
+                    </a:extLst>
+                  </pic:spPr>
+                </pic:pic>
+              </a:graphicData>
+            </a:graphic>
+          </wp:inline>
+        </w:drawing>
+      </w:r>
+    </w:p>
+    <w:p>
+      <w:pPr>
+        <w:pStyle w:val="TOC3"/>
+      </w:pPr>
+    </w:p>
+    <w:p>
+      <w:pPr>
+        <w:pStyle w:val="TOC3"/>
+      </w:pPr>
+    </w:p>
+    <w:p>
+      <w:pPr>
+        <w:pStyle w:val="TOC3"/>
+      </w:pPr>
+    </w:p>
+    <w:p>
+      <w:pPr>
+        <w:pStyle w:val="TOC3"/>
+        <w:rPr>
+          <w:webHidden/>
+        </w:rPr>
+      </w:pPr>
+      <w:r>
+        <w:t>UC-10-1 - Add restaurant to Favorites</w:t>
+      </w:r>
+      <w:r>
+        <w:rPr>
+          <w:webHidden/>
+        </w:rPr>
+        <w:tab/>
+      </w:r>
+    </w:p>
+    <w:p>
+      <w:r>
+        <w:rPr>
+          <w:noProof/>
+        </w:rPr>
+        <w:lastRenderedPageBreak/>
+        <w:drawing>
+          <wp:inline distT="0" distB="0" distL="0" distR="0" wp14:anchorId="4EC26684" wp14:editId="764AC159">
+            <wp:extent cx="5867401" cy="3886200"/>
+            <wp:effectExtent l="0" t="0" r="0" b="0"/>
+            <wp:docPr id="29" name="Picture 29"/>
+            <wp:cNvGraphicFramePr/>
+            <a:graphic xmlns:a="http://schemas.openxmlformats.org/drawingml/2006/main">
+              <a:graphicData uri="http://schemas.openxmlformats.org/drawingml/2006/picture">
+                <pic:pic xmlns:pic="http://schemas.openxmlformats.org/drawingml/2006/picture">
+                  <pic:nvPicPr>
+                    <pic:cNvPr id="29" name=""/>
+                    <pic:cNvPicPr/>
+                  </pic:nvPicPr>
+                  <pic:blipFill rotWithShape="1">
+                    <a:blip r:embed="rId26">
+                      <a:extLst>
+                        <a:ext uri="{28A0092B-C50C-407E-A947-70E740481C1C}">
+                          <a14:useLocalDpi xmlns:a14="http://schemas.microsoft.com/office/drawing/2010/main" val="0"/>
+                        </a:ext>
+                      </a:extLst>
+                    </a:blip>
+                    <a:srcRect t="12157" b="-12157"/>
+                    <a:stretch/>
+                  </pic:blipFill>
+                  <pic:spPr bwMode="auto">
+                    <a:xfrm>
+                      <a:off x="0" y="0"/>
+                      <a:ext cx="5868219" cy="3886742"/>
+                    </a:xfrm>
+                    <a:prstGeom prst="rect">
+                      <a:avLst/>
+                    </a:prstGeom>
+                    <a:ln>
+                      <a:noFill/>
+                    </a:ln>
+                    <a:extLst>
+                      <a:ext uri="{53640926-AAD7-44D8-BBD7-CCE9431645EC}">
+                        <a14:shadowObscured xmlns:a14="http://schemas.microsoft.com/office/drawing/2010/main"/>
+                      </a:ext>
+                    </a:extLst>
+                  </pic:spPr>
+                </pic:pic>
+              </a:graphicData>
+            </a:graphic>
+          </wp:inline>
+        </w:drawing>
+      </w:r>
+    </w:p>
+    <w:p>
+      <w:pPr>
+        <w:pStyle w:val="TOC3"/>
+      </w:pPr>
+    </w:p>
+    <w:p>
+      <w:pPr>
+        <w:pStyle w:val="TOC3"/>
+      </w:pPr>
+    </w:p>
+    <w:p>
+      <w:pPr>
+        <w:pStyle w:val="TOC3"/>
+      </w:pPr>
+    </w:p>
+    <w:p>
+      <w:pPr>
+        <w:pStyle w:val="TOC3"/>
+      </w:pPr>
+    </w:p>
+    <w:p>
+      <w:pPr>
+        <w:pStyle w:val="TOC3"/>
+      </w:pPr>
+    </w:p>
+    <w:p>
+      <w:pPr>
+        <w:pStyle w:val="TOC3"/>
+      </w:pPr>
+    </w:p>
+    <w:p>
+      <w:pPr>
+        <w:pStyle w:val="TOC3"/>
+      </w:pPr>
+    </w:p>
+    <w:p>
+      <w:pPr>
+        <w:pStyle w:val="TOC3"/>
+      </w:pPr>
+    </w:p>
+    <w:p>
+      <w:pPr>
+        <w:pStyle w:val="TOC3"/>
+      </w:pPr>
+    </w:p>
+    <w:p>
+      <w:pPr>
+        <w:pStyle w:val="TOC3"/>
+      </w:pPr>
+    </w:p>
+    <w:p>
+      <w:pPr>
+        <w:pStyle w:val="TOC3"/>
+      </w:pPr>
+    </w:p>
+    <w:p>
+      <w:pPr>
+        <w:pStyle w:val="TOC3"/>
+      </w:pPr>
+    </w:p>
+    <w:p>
+      <w:pPr>
+        <w:pStyle w:val="TOC3"/>
+      </w:pPr>
+    </w:p>
+    <w:p>
+      <w:pPr>
+        <w:pStyle w:val="TOC3"/>
+      </w:pPr>
+      <w:r>
+        <w:t>UC-10-2 - Give feedback</w:t>
+      </w:r>
+      <w:r>
+        <w:rPr>
+          <w:webHidden/>
+        </w:rPr>
+        <w:tab/>
+      </w:r>
+    </w:p>
+    <w:p>
+      <w:r>
+        <w:rPr>
+          <w:noProof/>
+        </w:rPr>
+        <w:lastRenderedPageBreak/>
+        <w:drawing>
+          <wp:inline distT="0" distB="0" distL="0" distR="0" wp14:anchorId="20685661" wp14:editId="35227536">
+            <wp:extent cx="5868035" cy="4472940"/>
+            <wp:effectExtent l="0" t="0" r="0" b="3810"/>
+            <wp:docPr id="31" name="Picture 31"/>
+            <wp:cNvGraphicFramePr/>
+            <a:graphic xmlns:a="http://schemas.openxmlformats.org/drawingml/2006/main">
+              <a:graphicData uri="http://schemas.openxmlformats.org/drawingml/2006/picture">
+                <pic:pic xmlns:pic="http://schemas.openxmlformats.org/drawingml/2006/picture">
+                  <pic:nvPicPr>
+                    <pic:cNvPr id="31" name=""/>
+                    <pic:cNvPicPr/>
+                  </pic:nvPicPr>
+                  <pic:blipFill rotWithShape="1">
+                    <a:blip r:embed="rId27">
+                      <a:extLst>
+                        <a:ext uri="{28A0092B-C50C-407E-A947-70E740481C1C}">
+                          <a14:useLocalDpi xmlns:a14="http://schemas.microsoft.com/office/drawing/2010/main" val="0"/>
+                        </a:ext>
+                      </a:extLst>
+                    </a:blip>
+                    <a:srcRect t="8709"/>
+                    <a:stretch/>
+                  </pic:blipFill>
+                  <pic:spPr bwMode="auto">
+                    <a:xfrm>
+                      <a:off x="0" y="0"/>
+                      <a:ext cx="5868227" cy="4473086"/>
+                    </a:xfrm>
+                    <a:prstGeom prst="rect">
+                      <a:avLst/>
+                    </a:prstGeom>
+                    <a:ln>
+                      <a:noFill/>
+                    </a:ln>
+                    <a:extLst>
+                      <a:ext uri="{53640926-AAD7-44D8-BBD7-CCE9431645EC}">
+                        <a14:shadowObscured xmlns:a14="http://schemas.microsoft.com/office/drawing/2010/main"/>
+                      </a:ext>
+                    </a:extLst>
+                  </pic:spPr>
+                </pic:pic>
+              </a:graphicData>
+            </a:graphic>
+          </wp:inline>
+        </w:drawing>
+      </w:r>
+    </w:p>
+    <w:p>
+      <w:pPr>
+        <w:pStyle w:val="TOC3"/>
+      </w:pPr>
+    </w:p>
+    <w:p>
+      <w:pPr>
+        <w:pStyle w:val="TOC3"/>
+      </w:pPr>
+    </w:p>
+    <w:p>
+      <w:pPr>
+        <w:pStyle w:val="TOC3"/>
+      </w:pPr>
+    </w:p>
+    <w:p>
+      <w:pPr>
+        <w:pStyle w:val="TOC3"/>
+      </w:pPr>
+    </w:p>
+    <w:p>
+      <w:pPr>
+        <w:pStyle w:val="TOC3"/>
+      </w:pPr>
+    </w:p>
+    <w:p>
+      <w:pPr>
+        <w:pStyle w:val="TOC3"/>
+      </w:pPr>
+    </w:p>
+    <w:p>
+      <w:pPr>
+        <w:pStyle w:val="TOC3"/>
+      </w:pPr>
+    </w:p>
+    <w:p>
+      <w:pPr>
+        <w:pStyle w:val="TOC3"/>
+      </w:pPr>
+    </w:p>
+    <w:p>
+      <w:pPr>
+        <w:pStyle w:val="TOC3"/>
+      </w:pPr>
+    </w:p>
+    <w:p>
+      <w:pPr>
+        <w:pStyle w:val="TOC3"/>
+      </w:pPr>
+    </w:p>
+    <w:p>
+      <w:pPr>
+        <w:pStyle w:val="TOC3"/>
+      </w:pPr>
+    </w:p>
+    <w:p>
+      <w:pPr>
+        <w:pStyle w:val="TOC3"/>
+      </w:pPr>
+    </w:p>
+    <w:p>
+      <w:pPr>
+        <w:pStyle w:val="TOC3"/>
+      </w:pPr>
+    </w:p>
+    <w:p>
+      <w:pPr>
+        <w:pStyle w:val="TOC3"/>
+      </w:pPr>
+    </w:p>
+    <w:p>
+      <w:pPr>
+        <w:pStyle w:val="TOC3"/>
+      </w:pPr>
+    </w:p>
+    <w:p>
+      <w:pPr>
+        <w:pStyle w:val="TOC3"/>
+      </w:pPr>
+    </w:p>
+    <w:p>
+      <w:pPr>
+        <w:pStyle w:val="TOC3"/>
+        <w:rPr>
+          <w:webHidden/>
+        </w:rPr>
+      </w:pPr>
+      <w:r>
+        <w:lastRenderedPageBreak/>
+        <w:t>UC-10-3 - User Login</w:t>
+      </w:r>
+      <w:r>
+        <w:rPr>
+          <w:webHidden/>
+        </w:rPr>
+        <w:tab/>
+      </w:r>
+    </w:p>
+    <w:p>
+      <w:r>
+        <w:rPr>
+          <w:noProof/>
+        </w:rPr>
+        <w:drawing>
+          <wp:inline distT="0" distB="0" distL="0" distR="0" wp14:anchorId="43EE86CE" wp14:editId="4EEDC63A">
+            <wp:extent cx="6353708" cy="7159625"/>
+            <wp:effectExtent l="0" t="0" r="9525" b="3175"/>
+            <wp:docPr id="33" name="Picture 33"/>
+            <wp:cNvGraphicFramePr/>
+            <a:graphic xmlns:a="http://schemas.openxmlformats.org/drawingml/2006/main">
+              <a:graphicData uri="http://schemas.openxmlformats.org/drawingml/2006/picture">
+                <pic:pic xmlns:pic="http://schemas.openxmlformats.org/drawingml/2006/picture">
+                  <pic:nvPicPr>
+                    <pic:cNvPr id="33" name=""/>
+                    <pic:cNvPicPr/>
+                  </pic:nvPicPr>
+                  <pic:blipFill rotWithShape="1">
+                    <a:blip r:embed="rId28">
+                      <a:extLst>
+                        <a:ext uri="{28A0092B-C50C-407E-A947-70E740481C1C}">
+                          <a14:useLocalDpi xmlns:a14="http://schemas.microsoft.com/office/drawing/2010/main" val="0"/>
+                        </a:ext>
+                      </a:extLst>
+                    </a:blip>
+                    <a:srcRect t="5339"/>
+                    <a:stretch/>
+                  </pic:blipFill>
+                  <pic:spPr bwMode="auto">
+                    <a:xfrm>
+                      <a:off x="0" y="0"/>
+                      <a:ext cx="6354062" cy="7160024"/>
+                    </a:xfrm>
+                    <a:prstGeom prst="rect">
+                      <a:avLst/>
+                    </a:prstGeom>
+                    <a:ln>
+                      <a:noFill/>
+                    </a:ln>
+                    <a:extLst>
+                      <a:ext uri="{53640926-AAD7-44D8-BBD7-CCE9431645EC}">
+                        <a14:shadowObscured xmlns:a14="http://schemas.microsoft.com/office/drawing/2010/main"/>
+                      </a:ext>
+                    </a:extLst>
+                  </pic:spPr>
+                </pic:pic>
+              </a:graphicData>
+            </a:graphic>
+          </wp:inline>
+        </w:drawing>
+      </w:r>
+    </w:p>
+    <w:p>
+      <w:pPr>
+        <w:pStyle w:val="TOC3"/>
+      </w:pPr>
+    </w:p>
+    <w:p>
+      <w:pPr>
+        <w:pStyle w:val="TOC3"/>
+      </w:pPr>
+    </w:p>
+    <w:p>
+      <w:pPr>
+        <w:pStyle w:val="TOC3"/>
+      </w:pPr>
+    </w:p>
+    <w:p/>
+    <w:p/>
+    <w:p>
+      <w:pPr>
+        <w:pStyle w:val="TOC3"/>
+      </w:pPr>
+    </w:p>
+    <w:p/>
+    <w:p>
+      <w:pPr>
+        <w:pStyle w:val="TOC3"/>
+      </w:pPr>
+    </w:p>
+    <w:p>
+      <w:pPr>
+        <w:pStyle w:val="TOC3"/>
+        <w:rPr>
+          <w:webHidden/>
+        </w:rPr>
+      </w:pPr>
+      <w:r>
+        <w:t>UC-10-4 - Report bugs</w:t>
+      </w:r>
+      <w:r>
+        <w:rPr>
+          <w:webHidden/>
+        </w:rPr>
+        <w:tab/>
+      </w:r>
+    </w:p>
+    <w:p>
+      <w:r>
+        <w:rPr>
+          <w:noProof/>
+        </w:rPr>
+        <w:drawing>
+          <wp:inline distT="0" distB="0" distL="0" distR="0" wp14:anchorId="557A06DC" wp14:editId="15B21652">
+            <wp:extent cx="5868035" cy="4151497"/>
+            <wp:effectExtent l="0" t="0" r="0" b="1905"/>
+            <wp:docPr id="35" name="Picture 35"/>
+            <wp:cNvGraphicFramePr/>
+            <a:graphic xmlns:a="http://schemas.openxmlformats.org/drawingml/2006/main">
+              <a:graphicData uri="http://schemas.openxmlformats.org/drawingml/2006/picture">
+                <pic:pic xmlns:pic="http://schemas.openxmlformats.org/drawingml/2006/picture">
+                  <pic:nvPicPr>
+                    <pic:cNvPr id="35" name=""/>
+                    <pic:cNvPicPr/>
+                  </pic:nvPicPr>
+                  <pic:blipFill rotWithShape="1">
+                    <a:blip r:embed="rId29">
+                      <a:extLst>
+                        <a:ext uri="{28A0092B-C50C-407E-A947-70E740481C1C}">
+                          <a14:useLocalDpi xmlns:a14="http://schemas.microsoft.com/office/drawing/2010/main" val="0"/>
+                        </a:ext>
+                      </a:extLst>
+                    </a:blip>
+                    <a:srcRect t="10513"/>
+                    <a:stretch/>
+                  </pic:blipFill>
+                  <pic:spPr bwMode="auto">
+                    <a:xfrm>
+                      <a:off x="0" y="0"/>
+                      <a:ext cx="5868219" cy="4151627"/>
+                    </a:xfrm>
+                    <a:prstGeom prst="rect">
+                      <a:avLst/>
+                    </a:prstGeom>
+                    <a:ln>
+                      <a:noFill/>
+                    </a:ln>
+                    <a:extLst>
+                      <a:ext uri="{53640926-AAD7-44D8-BBD7-CCE9431645EC}">
+                        <a14:shadowObscured xmlns:a14="http://schemas.microsoft.com/office/drawing/2010/main"/>
+                      </a:ext>
+                    </a:extLst>
+                  </pic:spPr>
+                </pic:pic>
+              </a:graphicData>
+            </a:graphic>
+          </wp:inline>
+        </w:drawing>
+      </w:r>
+    </w:p>
+    <w:p>
+      <w:pPr>
+        <w:pStyle w:val="TOC3"/>
+        <w:rPr>
+          <w:webHidden/>
+        </w:rPr>
+      </w:pPr>
+      <w:r>
+        <w:t>UC-10-5 - Login Through External Site</w:t>
+      </w:r>
+      <w:r>
+        <w:rPr>
+          <w:webHidden/>
+        </w:rPr>
+        <w:tab/>
+      </w:r>
+    </w:p>
+    <w:p>
+      <w:r>
+        <w:rPr>
+          <w:noProof/>
+        </w:rPr>
+        <w:drawing>
+          <wp:inline distT="0" distB="0" distL="0" distR="0" wp14:anchorId="0A44EDFF" wp14:editId="184574CC">
+            <wp:extent cx="6400800" cy="3056255"/>
+            <wp:effectExtent l="0" t="0" r="0" b="0"/>
+            <wp:docPr id="37" name="Picture 37"/>
+            <wp:cNvGraphicFramePr/>
+            <a:graphic xmlns:a="http://schemas.openxmlformats.org/drawingml/2006/main">
+              <a:graphicData uri="http://schemas.openxmlformats.org/drawingml/2006/picture">
+                <pic:pic xmlns:pic="http://schemas.openxmlformats.org/drawingml/2006/picture">
+                  <pic:nvPicPr>
+                    <pic:cNvPr id="37" name=""/>
+                    <pic:cNvPicPr/>
+                  </pic:nvPicPr>
+                  <pic:blipFill rotWithShape="1">
+                    <a:blip r:embed="rId30">
+                      <a:extLst>
+                        <a:ext uri="{28A0092B-C50C-407E-A947-70E740481C1C}">
+                          <a14:useLocalDpi xmlns:a14="http://schemas.microsoft.com/office/drawing/2010/main" val="0"/>
+                        </a:ext>
+                      </a:extLst>
+                    </a:blip>
+                    <a:srcRect t="9886"/>
+                    <a:stretch/>
+                  </pic:blipFill>
+                  <pic:spPr bwMode="auto">
+                    <a:xfrm>
+                      <a:off x="0" y="0"/>
+                      <a:ext cx="6400800" cy="3056255"/>
+                    </a:xfrm>
+                    <a:prstGeom prst="rect">
+                      <a:avLst/>
+                    </a:prstGeom>
+                    <a:ln>
+                      <a:noFill/>
+                    </a:ln>
+                    <a:extLst>
+                      <a:ext uri="{53640926-AAD7-44D8-BBD7-CCE9431645EC}">
+                        <a14:shadowObscured xmlns:a14="http://schemas.microsoft.com/office/drawing/2010/main"/>
+                      </a:ext>
+                    </a:extLst>
+                  </pic:spPr>
+                </pic:pic>
+              </a:graphicData>
+            </a:graphic>
+          </wp:inline>
+        </w:drawing>
+      </w:r>
+    </w:p>
+    <w:p>
+      <w:pPr>
+        <w:pStyle w:val="TOC3"/>
+      </w:pPr>
+    </w:p>
+    <w:p>
+      <w:pPr>
+        <w:pStyle w:val="TOC3"/>
+      </w:pPr>
+    </w:p>
+    <w:p>
+      <w:pPr>
+        <w:pStyle w:val="TOC3"/>
+      </w:pPr>
+    </w:p>
+    <w:p/>
+    <w:p/>
+    <w:p/>
+    <w:p>
+      <w:pPr>
+        <w:pStyle w:val="TOC3"/>
+      </w:pPr>
+      <w:r>
+        <w:t>UC-11-1 - Check feedback</w:t>
+      </w:r>
+    </w:p>
+    <w:p>
+      <w:pPr>
+        <w:pStyle w:val="TOC3"/>
+      </w:pPr>
+      <w:r>
+        <w:rPr>
+          <w:webHidden/>
+        </w:rPr>
+        <w:tab/>
+      </w:r>
+      <w:r>
+        <w:rPr>
+          <w:noProof/>
+        </w:rPr>
+        <w:drawing>
+          <wp:inline distT="0" distB="0" distL="0" distR="0" wp14:anchorId="13CDA3C6" wp14:editId="21662B8A">
+            <wp:extent cx="5867400" cy="3545205"/>
+            <wp:effectExtent l="0" t="0" r="0" b="0"/>
+            <wp:docPr id="39" name="Picture 39"/>
+            <wp:cNvGraphicFramePr/>
+            <a:graphic xmlns:a="http://schemas.openxmlformats.org/drawingml/2006/main">
+              <a:graphicData uri="http://schemas.openxmlformats.org/drawingml/2006/picture">
+                <pic:pic xmlns:pic="http://schemas.openxmlformats.org/drawingml/2006/picture">
+                  <pic:nvPicPr>
+                    <pic:cNvPr id="39" name=""/>
+                    <pic:cNvPicPr/>
+                  </pic:nvPicPr>
+                  <pic:blipFill rotWithShape="1">
+                    <a:blip r:embed="rId31">
+                      <a:extLst>
+                        <a:ext uri="{28A0092B-C50C-407E-A947-70E740481C1C}">
+                          <a14:useLocalDpi xmlns:a14="http://schemas.microsoft.com/office/drawing/2010/main" val="0"/>
+                        </a:ext>
+                      </a:extLst>
+                    </a:blip>
+                    <a:srcRect t="11592"/>
+                    <a:stretch/>
+                  </pic:blipFill>
+                  <pic:spPr bwMode="auto">
+                    <a:xfrm>
+                      <a:off x="0" y="0"/>
+                      <a:ext cx="5868219" cy="3545700"/>
+                    </a:xfrm>
+                    <a:prstGeom prst="rect">
+                      <a:avLst/>
+                    </a:prstGeom>
+                    <a:ln>
+                      <a:noFill/>
+                    </a:ln>
+                    <a:extLst>
+                      <a:ext uri="{53640926-AAD7-44D8-BBD7-CCE9431645EC}">
+                        <a14:shadowObscured xmlns:a14="http://schemas.microsoft.com/office/drawing/2010/main"/>
+                      </a:ext>
+                    </a:extLst>
+                  </pic:spPr>
+                </pic:pic>
+              </a:graphicData>
+            </a:graphic>
+          </wp:inline>
+        </w:drawing>
+      </w:r>
+    </w:p>
+    <w:p>
+      <w:pPr>
+        <w:pStyle w:val="TOC3"/>
+      </w:pPr>
+    </w:p>
+    <w:p>
+      <w:pPr>
+        <w:pStyle w:val="TOC3"/>
+      </w:pPr>
+    </w:p>
+    <w:p>
+      <w:pPr>
+        <w:pStyle w:val="TOC3"/>
+      </w:pPr>
+    </w:p>
+    <w:p>
+      <w:pPr>
+        <w:pStyle w:val="TOC3"/>
+      </w:pPr>
+    </w:p>
+    <w:p>
+      <w:pPr>
+        <w:pStyle w:val="TOC3"/>
+      </w:pPr>
+    </w:p>
+    <w:p>
+      <w:pPr>
+        <w:pStyle w:val="TOC3"/>
+      </w:pPr>
+    </w:p>
+    <w:p>
+      <w:pPr>
+        <w:pStyle w:val="TOC3"/>
+      </w:pPr>
+    </w:p>
+    <w:p>
+      <w:pPr>
+        <w:pStyle w:val="TOC3"/>
+      </w:pPr>
+    </w:p>
+    <w:p>
+      <w:pPr>
+        <w:pStyle w:val="TOC3"/>
+      </w:pPr>
+    </w:p>
+    <w:p>
+      <w:pPr>
+        <w:pStyle w:val="TOC3"/>
+      </w:pPr>
+    </w:p>
+    <w:p>
+      <w:pPr>
+        <w:pStyle w:val="TOC3"/>
+      </w:pPr>
+    </w:p>
+    <w:p>
+      <w:pPr>
+        <w:pStyle w:val="TOC3"/>
+      </w:pPr>
+    </w:p>
+    <w:p>
+      <w:pPr>
+        <w:pStyle w:val="TOC3"/>
+      </w:pPr>
+    </w:p>
+    <w:p>
+      <w:pPr>
+        <w:pStyle w:val="TOC3"/>
+      </w:pPr>
+    </w:p>
+    <w:p>
+      <w:pPr>
+        <w:pStyle w:val="TOC3"/>
+      </w:pPr>
+    </w:p>
+    <w:p>
+      <w:pPr>
+        <w:pStyle w:val="TOC3"/>
+      </w:pPr>
+    </w:p>
+    <w:p/>
+    <w:p/>
+    <w:p>
+      <w:pPr>
+        <w:pStyle w:val="TOC3"/>
+      </w:pPr>
+    </w:p>
+    <w:p>
+      <w:pPr>
+        <w:pStyle w:val="TOC3"/>
+      </w:pPr>
+      <w:r>
+        <w:t>UC-11-2 - Edit restaurant info</w:t>
+      </w:r>
+    </w:p>
+    <w:p>
+      <w:pPr>
+        <w:pStyle w:val="TOC3"/>
+      </w:pPr>
+      <w:r>
+        <w:rPr>
+          <w:webHidden/>
+        </w:rPr>
+        <w:tab/>
+      </w:r>
+      <w:r>
+        <w:rPr>
+          <w:noProof/>
+        </w:rPr>
+        <w:drawing>
+          <wp:inline distT="0" distB="0" distL="0" distR="0" wp14:anchorId="7A4BB7AE" wp14:editId="02915F76">
+            <wp:extent cx="5867831" cy="8171180"/>
+            <wp:effectExtent l="0" t="0" r="0" b="1270"/>
+            <wp:docPr id="41" name="Picture 41"/>
+            <wp:cNvGraphicFramePr/>
+            <a:graphic xmlns:a="http://schemas.openxmlformats.org/drawingml/2006/main">
+              <a:graphicData uri="http://schemas.openxmlformats.org/drawingml/2006/picture">
+                <pic:pic xmlns:pic="http://schemas.openxmlformats.org/drawingml/2006/picture">
+                  <pic:nvPicPr>
+                    <pic:cNvPr id="41" name=""/>
+                    <pic:cNvPicPr/>
+                  </pic:nvPicPr>
+                  <pic:blipFill rotWithShape="1">
+                    <a:blip r:embed="rId32">
+                      <a:extLst>
+                        <a:ext uri="{28A0092B-C50C-407E-A947-70E740481C1C}">
+                          <a14:useLocalDpi xmlns:a14="http://schemas.microsoft.com/office/drawing/2010/main" val="0"/>
+                        </a:ext>
+                      </a:extLst>
+                    </a:blip>
+                    <a:srcRect t="5632"/>
+                    <a:stretch/>
+                  </pic:blipFill>
+                  <pic:spPr bwMode="auto">
+                    <a:xfrm>
+                      <a:off x="0" y="0"/>
+                      <a:ext cx="5868219" cy="8171721"/>
+                    </a:xfrm>
+                    <a:prstGeom prst="rect">
+                      <a:avLst/>
+                    </a:prstGeom>
+                    <a:ln>
+                      <a:noFill/>
+                    </a:ln>
+                    <a:extLst>
+                      <a:ext uri="{53640926-AAD7-44D8-BBD7-CCE9431645EC}">
+                        <a14:shadowObscured xmlns:a14="http://schemas.microsoft.com/office/drawing/2010/main"/>
+                      </a:ext>
+                    </a:extLst>
+                  </pic:spPr>
+                </pic:pic>
+              </a:graphicData>
+            </a:graphic>
+          </wp:inline>
+        </w:drawing>
+      </w:r>
+    </w:p>
+    <w:p>
+      <w:pPr>
+        <w:pStyle w:val="TOC3"/>
+      </w:pPr>
+    </w:p>
+    <w:p>
+      <w:pPr>
+        <w:pStyle w:val="TOC3"/>
+      </w:pPr>
+    </w:p>
+    <w:p/>
+    <w:p/>
+    <w:p/>
+    <w:p>
+      <w:pPr>
+        <w:pStyle w:val="TOC3"/>
+      </w:pPr>
+      <w:r>
+        <w:t>UC-11-3 - Manager Login</w:t>
+      </w:r>
+    </w:p>
+    <w:p>
+      <w:pPr>
+        <w:pStyle w:val="TOC3"/>
+      </w:pPr>
+      <w:r>
+        <w:rPr>
+          <w:webHidden/>
+        </w:rPr>
+        <w:tab/>
+      </w:r>
+      <w:r>
+        <w:rPr>
+          <w:noProof/>
+        </w:rPr>
+        <w:drawing>
+          <wp:inline distT="0" distB="0" distL="0" distR="0" wp14:anchorId="7F5AB2BD" wp14:editId="27C9C120">
+            <wp:extent cx="6353810" cy="5488896"/>
+            <wp:effectExtent l="0" t="0" r="0" b="0"/>
+            <wp:docPr id="43" name="Picture 43"/>
+            <wp:cNvGraphicFramePr/>
+            <a:graphic xmlns:a="http://schemas.openxmlformats.org/drawingml/2006/main">
+              <a:graphicData uri="http://schemas.openxmlformats.org/drawingml/2006/picture">
+                <pic:pic xmlns:pic="http://schemas.openxmlformats.org/drawingml/2006/picture">
+                  <pic:nvPicPr>
+                    <pic:cNvPr id="43" name=""/>
+                    <pic:cNvPicPr/>
+                  </pic:nvPicPr>
+                  <pic:blipFill rotWithShape="1">
+                    <a:blip r:embed="rId33">
+                      <a:extLst>
+                        <a:ext uri="{28A0092B-C50C-407E-A947-70E740481C1C}">
+                          <a14:useLocalDpi xmlns:a14="http://schemas.microsoft.com/office/drawing/2010/main" val="0"/>
+                        </a:ext>
+                      </a:extLst>
+                    </a:blip>
+                    <a:srcRect t="7213"/>
+                    <a:stretch/>
+                  </pic:blipFill>
+                  <pic:spPr bwMode="auto">
+                    <a:xfrm>
+                      <a:off x="0" y="0"/>
+                      <a:ext cx="6354062" cy="5489114"/>
+                    </a:xfrm>
+                    <a:prstGeom prst="rect">
+                      <a:avLst/>
+                    </a:prstGeom>
+                    <a:ln>
+                      <a:noFill/>
+                    </a:ln>
+                    <a:extLst>
+                      <a:ext uri="{53640926-AAD7-44D8-BBD7-CCE9431645EC}">
+                        <a14:shadowObscured xmlns:a14="http://schemas.microsoft.com/office/drawing/2010/main"/>
+                      </a:ext>
+                    </a:extLst>
+                  </pic:spPr>
+                </pic:pic>
+              </a:graphicData>
+            </a:graphic>
+          </wp:inline>
+        </w:drawing>
+      </w:r>
+    </w:p>
+    <w:p>
+      <w:pPr>
+        <w:pStyle w:val="TOC3"/>
+      </w:pPr>
+    </w:p>
+    <w:p>
+      <w:pPr>
+        <w:pStyle w:val="TOC3"/>
+      </w:pPr>
+    </w:p>
+    <w:p>
+      <w:pPr>
+        <w:pStyle w:val="TOC3"/>
+      </w:pPr>
+    </w:p>
+    <w:p>
+      <w:pPr>
+        <w:pStyle w:val="TOC3"/>
+      </w:pPr>
+    </w:p>
+    <w:p>
+      <w:pPr>
+        <w:pStyle w:val="TOC3"/>
+      </w:pPr>
+    </w:p>
+    <w:p>
+      <w:pPr>
+        <w:pStyle w:val="TOC3"/>
+      </w:pPr>
+    </w:p>
+    <w:p>
+      <w:pPr>
+        <w:pStyle w:val="TOC3"/>
+      </w:pPr>
+    </w:p>
+    <w:p>
+      <w:pPr>
+        <w:pStyle w:val="TOC3"/>
+      </w:pPr>
+    </w:p>
+    <w:p>
+      <w:pPr>
+        <w:pStyle w:val="TOC3"/>
+      </w:pPr>
+    </w:p>
+    <w:p>
+      <w:pPr>
+        <w:pStyle w:val="TOC3"/>
+      </w:pPr>
+    </w:p>
+    <w:p/>
+    <w:p/>
+    <w:p>
+      <w:pPr>
+        <w:pStyle w:val="TOC3"/>
+      </w:pPr>
+      <w:r>
+        <w:t>UC-11-4 - Add newsletters</w:t>
+      </w:r>
+    </w:p>
+    <w:p>
+      <w:pPr>
+        <w:pStyle w:val="TOC3"/>
+      </w:pPr>
+      <w:r>
+        <w:rPr>
+          <w:webHidden/>
+        </w:rPr>
+        <w:tab/>
+      </w:r>
+      <w:r>
+        <w:rPr>
+          <w:noProof/>
+        </w:rPr>
+        <w:drawing>
+          <wp:inline distT="0" distB="0" distL="0" distR="0" wp14:anchorId="72BBA689" wp14:editId="63CE850B">
+            <wp:extent cx="6353810" cy="5593681"/>
+            <wp:effectExtent l="0" t="0" r="0" b="7620"/>
+            <wp:docPr id="45" name="Picture 45"/>
+            <wp:cNvGraphicFramePr/>
+            <a:graphic xmlns:a="http://schemas.openxmlformats.org/drawingml/2006/main">
+              <a:graphicData uri="http://schemas.openxmlformats.org/drawingml/2006/picture">
+                <pic:pic xmlns:pic="http://schemas.openxmlformats.org/drawingml/2006/picture">
+                  <pic:nvPicPr>
+                    <pic:cNvPr id="45" name=""/>
+                    <pic:cNvPicPr/>
+                  </pic:nvPicPr>
+                  <pic:blipFill rotWithShape="1">
+                    <a:blip r:embed="rId34">
+                      <a:extLst>
+                        <a:ext uri="{28A0092B-C50C-407E-A947-70E740481C1C}">
+                          <a14:useLocalDpi xmlns:a14="http://schemas.microsoft.com/office/drawing/2010/main" val="0"/>
+                        </a:ext>
+                      </a:extLst>
+                    </a:blip>
+                    <a:srcRect t="7088"/>
+                    <a:stretch/>
+                  </pic:blipFill>
+                  <pic:spPr bwMode="auto">
+                    <a:xfrm>
+                      <a:off x="0" y="0"/>
+                      <a:ext cx="6354062" cy="5593903"/>
+                    </a:xfrm>
+                    <a:prstGeom prst="rect">
+                      <a:avLst/>
+                    </a:prstGeom>
+                    <a:ln>
+                      <a:noFill/>
+                    </a:ln>
+                    <a:extLst>
+                      <a:ext uri="{53640926-AAD7-44D8-BBD7-CCE9431645EC}">
+                        <a14:shadowObscured xmlns:a14="http://schemas.microsoft.com/office/drawing/2010/main"/>
+                      </a:ext>
+                    </a:extLst>
+                  </pic:spPr>
+                </pic:pic>
+              </a:graphicData>
+            </a:graphic>
+          </wp:inline>
+        </w:drawing>
+      </w:r>
+    </w:p>
+    <w:p>
+      <w:pPr>
+        <w:pStyle w:val="TOC3"/>
+      </w:pPr>
+    </w:p>
+    <w:p>
+      <w:pPr>
+        <w:pStyle w:val="TOC3"/>
+      </w:pPr>
+    </w:p>
+    <w:p>
+      <w:pPr>
+        <w:pStyle w:val="TOC3"/>
+      </w:pPr>
+    </w:p>
+    <w:p>
+      <w:pPr>
+        <w:pStyle w:val="TOC3"/>
+      </w:pPr>
+    </w:p>
+    <w:p>
+      <w:pPr>
+        <w:pStyle w:val="TOC3"/>
+      </w:pPr>
+    </w:p>
+    <w:p>
+      <w:pPr>
+        <w:pStyle w:val="TOC3"/>
+      </w:pPr>
+    </w:p>
+    <w:p>
+      <w:pPr>
+        <w:pStyle w:val="TOC3"/>
+      </w:pPr>
+    </w:p>
+    <w:p>
+      <w:pPr>
+        <w:pStyle w:val="TOC3"/>
+      </w:pPr>
+    </w:p>
+    <w:p>
+      <w:pPr>
+        <w:pStyle w:val="TOC3"/>
+      </w:pPr>
+    </w:p>
+    <w:p>
+      <w:pPr>
+        <w:pStyle w:val="TOC3"/>
+      </w:pPr>
+    </w:p>
+    <w:p/>
+    <w:p/>
+    <w:p>
+      <w:pPr>
+        <w:pStyle w:val="TOC3"/>
+        <w:rPr>
+          <w:webHidden/>
+        </w:rPr>
+      </w:pPr>
+      <w:r>
+        <w:t xml:space="preserve">UC-11-5 - </w:t>
+      </w:r>
+      <w:r>
+        <w:t>V</w:t>
+      </w:r>
+      <w:r>
+        <w:t>iew reservations info</w:t>
+      </w:r>
+      <w:r>
+        <w:rPr>
+          <w:webHidden/>
+        </w:rPr>
+        <w:tab/>
+      </w:r>
+    </w:p>
+    <w:p>
+      <w:r>
+        <w:rPr>
+          <w:noProof/>
+        </w:rPr>
+        <w:drawing>
+          <wp:inline distT="0" distB="0" distL="0" distR="0" wp14:anchorId="6CC4D732" wp14:editId="1644BEE5">
+            <wp:extent cx="5867347" cy="4434840"/>
+            <wp:effectExtent l="0" t="0" r="635" b="3810"/>
+            <wp:docPr id="47" name="Picture 47"/>
+            <wp:cNvGraphicFramePr/>
+            <a:graphic xmlns:a="http://schemas.openxmlformats.org/drawingml/2006/main">
+              <a:graphicData uri="http://schemas.openxmlformats.org/drawingml/2006/picture">
+                <pic:pic xmlns:pic="http://schemas.openxmlformats.org/drawingml/2006/picture">
+                  <pic:nvPicPr>
+                    <pic:cNvPr id="47" name=""/>
+                    <pic:cNvPicPr/>
+                  </pic:nvPicPr>
+                  <pic:blipFill rotWithShape="1">
+                    <a:blip r:embed="rId35">
+                      <a:extLst>
+                        <a:ext uri="{28A0092B-C50C-407E-A947-70E740481C1C}">
+                          <a14:useLocalDpi xmlns:a14="http://schemas.microsoft.com/office/drawing/2010/main" val="0"/>
+                        </a:ext>
+                      </a:extLst>
+                    </a:blip>
+                    <a:srcRect t="7824"/>
+                    <a:stretch/>
+                  </pic:blipFill>
+                  <pic:spPr bwMode="auto">
+                    <a:xfrm>
+                      <a:off x="0" y="0"/>
+                      <a:ext cx="5904421" cy="4462862"/>
+                    </a:xfrm>
+                    <a:prstGeom prst="rect">
+                      <a:avLst/>
+                    </a:prstGeom>
+                    <a:ln>
+                      <a:noFill/>
+                    </a:ln>
+                    <a:extLst>
+                      <a:ext uri="{53640926-AAD7-44D8-BBD7-CCE9431645EC}">
+                        <a14:shadowObscured xmlns:a14="http://schemas.microsoft.com/office/drawing/2010/main"/>
+                      </a:ext>
+                    </a:extLst>
+                  </pic:spPr>
+                </pic:pic>
+              </a:graphicData>
+            </a:graphic>
+          </wp:inline>
+        </w:drawing>
+      </w:r>
+    </w:p>
+    <w:p>
+      <w:pPr>
+        <w:pStyle w:val="TOC3"/>
+        <w:rPr>
+          <w:webHidden/>
+        </w:rPr>
+      </w:pPr>
+      <w:r>
+        <w:t>UC-11-6 - Generate reservations report</w:t>
+      </w:r>
+      <w:r>
+        <w:rPr>
+          <w:webHidden/>
+        </w:rPr>
+        <w:tab/>
+      </w:r>
+    </w:p>
+    <w:p>
+      <w:r>
+        <w:rPr>
+          <w:noProof/>
+        </w:rPr>
+        <w:lastRenderedPageBreak/>
+        <w:drawing>
+          <wp:inline distT="0" distB="0" distL="0" distR="0" wp14:anchorId="1C38F662" wp14:editId="3290BA39">
+            <wp:extent cx="5866765" cy="4564380"/>
+            <wp:effectExtent l="0" t="0" r="635" b="7620"/>
+            <wp:docPr id="49" name="Picture 49"/>
+            <wp:cNvGraphicFramePr/>
+            <a:graphic xmlns:a="http://schemas.openxmlformats.org/drawingml/2006/main">
+              <a:graphicData uri="http://schemas.openxmlformats.org/drawingml/2006/picture">
+                <pic:pic xmlns:pic="http://schemas.openxmlformats.org/drawingml/2006/picture">
+                  <pic:nvPicPr>
+                    <pic:cNvPr id="49" name=""/>
+                    <pic:cNvPicPr/>
+                  </pic:nvPicPr>
+                  <pic:blipFill rotWithShape="1">
+                    <a:blip r:embed="rId36">
+                      <a:extLst>
+                        <a:ext uri="{28A0092B-C50C-407E-A947-70E740481C1C}">
+                          <a14:useLocalDpi xmlns:a14="http://schemas.microsoft.com/office/drawing/2010/main" val="0"/>
+                        </a:ext>
+                      </a:extLst>
+                    </a:blip>
+                    <a:srcRect t="7824"/>
+                    <a:stretch/>
+                  </pic:blipFill>
+                  <pic:spPr bwMode="auto">
+                    <a:xfrm>
+                      <a:off x="0" y="0"/>
+                      <a:ext cx="5879890" cy="4574591"/>
+                    </a:xfrm>
+                    <a:prstGeom prst="rect">
+                      <a:avLst/>
+                    </a:prstGeom>
+                    <a:ln>
+                      <a:noFill/>
+                    </a:ln>
+                    <a:extLst>
+                      <a:ext uri="{53640926-AAD7-44D8-BBD7-CCE9431645EC}">
+                        <a14:shadowObscured xmlns:a14="http://schemas.microsoft.com/office/drawing/2010/main"/>
+                      </a:ext>
+                    </a:extLst>
+                  </pic:spPr>
+                </pic:pic>
+              </a:graphicData>
+            </a:graphic>
+          </wp:inline>
+        </w:drawing>
+      </w:r>
+    </w:p>
+    <w:p>
+      <w:pPr>
+        <w:pStyle w:val="TOC3"/>
+      </w:pPr>
+    </w:p>
+    <w:p>
+      <w:pPr>
+        <w:pStyle w:val="TOC3"/>
+      </w:pPr>
+      <w:r>
+        <w:t>UC-12-1 - Restaurant Manager Registration</w:t>
+      </w:r>
+      <w:r>
+        <w:rPr>
+          <w:webHidden/>
+        </w:rPr>
+        <w:tab/>
       </w:r>
     </w:p>
     <w:p>
@@ -25780,6 +28580,58 @@
           <w:szCs w:val="32"/>
         </w:rPr>
       </w:pPr>
+      <w:r>
+        <w:rPr>
+          <w:noProof/>
+        </w:rPr>
+        <w:lastRenderedPageBreak/>
+        <w:drawing>
+          <wp:inline distT="0" distB="0" distL="0" distR="0" wp14:anchorId="4E66FE49" wp14:editId="713DC6BB">
+            <wp:extent cx="6353810" cy="4757308"/>
+            <wp:effectExtent l="0" t="0" r="0" b="5715"/>
+            <wp:docPr id="51" name="Picture 51"/>
+            <wp:cNvGraphicFramePr/>
+            <a:graphic xmlns:a="http://schemas.openxmlformats.org/drawingml/2006/main">
+              <a:graphicData uri="http://schemas.openxmlformats.org/drawingml/2006/picture">
+                <pic:pic xmlns:pic="http://schemas.openxmlformats.org/drawingml/2006/picture">
+                  <pic:nvPicPr>
+                    <pic:cNvPr id="51" name=""/>
+                    <pic:cNvPicPr/>
+                  </pic:nvPicPr>
+                  <pic:blipFill rotWithShape="1">
+                    <a:blip r:embed="rId37">
+                      <a:extLst>
+                        <a:ext uri="{28A0092B-C50C-407E-A947-70E740481C1C}">
+                          <a14:useLocalDpi xmlns:a14="http://schemas.microsoft.com/office/drawing/2010/main" val="0"/>
+                        </a:ext>
+                      </a:extLst>
+                    </a:blip>
+                    <a:srcRect t="9033"/>
+                    <a:stretch/>
+                  </pic:blipFill>
+                  <pic:spPr bwMode="auto">
+                    <a:xfrm>
+                      <a:off x="0" y="0"/>
+                      <a:ext cx="6354062" cy="4757497"/>
+                    </a:xfrm>
+                    <a:prstGeom prst="rect">
+                      <a:avLst/>
+                    </a:prstGeom>
+                    <a:ln>
+                      <a:noFill/>
+                    </a:ln>
+                    <a:extLst>
+                      <a:ext uri="{53640926-AAD7-44D8-BBD7-CCE9431645EC}">
+                        <a14:shadowObscured xmlns:a14="http://schemas.microsoft.com/office/drawing/2010/main"/>
+                      </a:ext>
+                    </a:extLst>
+                  </pic:spPr>
+                </pic:pic>
+              </a:graphicData>
+            </a:graphic>
+          </wp:inline>
+        </w:drawing>
+      </w:r>
     </w:p>
     <w:p>
       <w:pPr>
@@ -25833,7 +28685,6 @@
           <w:sz w:val="40"/>
           <w:szCs w:val="40"/>
         </w:rPr>
-        <w:lastRenderedPageBreak/>
         <w:drawing>
           <wp:anchor distT="0" distB="0" distL="114300" distR="114300" simplePos="0" relativeHeight="251663360" behindDoc="0" locked="0" layoutInCell="1" allowOverlap="1" wp14:anchorId="7DB75462" wp14:editId="407E645A">
             <wp:simplePos x="0" y="0"/>
@@ -25858,7 +28709,7 @@
                     <pic:cNvPicPr/>
                   </pic:nvPicPr>
                   <pic:blipFill>
-                    <a:blip r:embed="rId12">
+                    <a:blip r:embed="rId38">
                       <a:extLst>
                         <a:ext uri="{28A0092B-C50C-407E-A947-70E740481C1C}">
                           <a14:useLocalDpi xmlns:a14="http://schemas.microsoft.com/office/drawing/2010/main" val="0"/>
@@ -25927,6 +28778,7 @@
           <w:sz w:val="28"/>
           <w:szCs w:val="28"/>
         </w:rPr>
+        <w:lastRenderedPageBreak/>
         <w:drawing>
           <wp:anchor distT="0" distB="0" distL="114300" distR="114300" simplePos="0" relativeHeight="251664384" behindDoc="0" locked="0" layoutInCell="1" allowOverlap="1" wp14:anchorId="51BD1A85" wp14:editId="73273E95">
             <wp:simplePos x="0" y="0"/>
@@ -25951,7 +28803,7 @@
                     <pic:cNvPicPr/>
                   </pic:nvPicPr>
                   <pic:blipFill>
-                    <a:blip r:embed="rId13">
+                    <a:blip r:embed="rId39">
                       <a:extLst>
                         <a:ext uri="{28A0092B-C50C-407E-A947-70E740481C1C}">
                           <a14:useLocalDpi xmlns:a14="http://schemas.microsoft.com/office/drawing/2010/main" val="0"/>
@@ -26034,6 +28886,7 @@
           <w:sz w:val="24"/>
           <w:szCs w:val="24"/>
         </w:rPr>
+        <w:lastRenderedPageBreak/>
         <w:drawing>
           <wp:anchor distT="0" distB="0" distL="114300" distR="114300" simplePos="0" relativeHeight="251665408" behindDoc="0" locked="0" layoutInCell="1" allowOverlap="1" wp14:anchorId="4DE65FD5" wp14:editId="6633E2CE">
             <wp:simplePos x="0" y="0"/>
@@ -26058,7 +28911,7 @@
                     <pic:cNvPicPr/>
                   </pic:nvPicPr>
                   <pic:blipFill>
-                    <a:blip r:embed="rId14">
+                    <a:blip r:embed="rId40">
                       <a:extLst>
                         <a:ext uri="{28A0092B-C50C-407E-A947-70E740481C1C}">
                           <a14:useLocalDpi xmlns:a14="http://schemas.microsoft.com/office/drawing/2010/main" val="0"/>
@@ -26431,6 +29284,92 @@
     </w:lvl>
   </w:abstractNum>
   <w:abstractNum w:abstractNumId="7" w15:restartNumberingAfterBreak="0">
+    <w:nsid w:val="04E4576E"/>
+    <w:multiLevelType w:val="multilevel"/>
+    <w:tmpl w:val="0402001F"/>
+    <w:lvl w:ilvl="0">
+      <w:start w:val="1"/>
+      <w:numFmt w:val="decimal"/>
+      <w:lvlText w:val="%1."/>
+      <w:lvlJc w:val="left"/>
+      <w:pPr>
+        <w:ind w:left="360" w:hanging="360"/>
+      </w:pPr>
+    </w:lvl>
+    <w:lvl w:ilvl="1">
+      <w:start w:val="1"/>
+      <w:numFmt w:val="decimal"/>
+      <w:lvlText w:val="%1.%2."/>
+      <w:lvlJc w:val="left"/>
+      <w:pPr>
+        <w:ind w:left="792" w:hanging="432"/>
+      </w:pPr>
+    </w:lvl>
+    <w:lvl w:ilvl="2">
+      <w:start w:val="1"/>
+      <w:numFmt w:val="decimal"/>
+      <w:lvlText w:val="%1.%2.%3."/>
+      <w:lvlJc w:val="left"/>
+      <w:pPr>
+        <w:ind w:left="1224" w:hanging="504"/>
+      </w:pPr>
+    </w:lvl>
+    <w:lvl w:ilvl="3">
+      <w:start w:val="1"/>
+      <w:numFmt w:val="decimal"/>
+      <w:lvlText w:val="%1.%2.%3.%4."/>
+      <w:lvlJc w:val="left"/>
+      <w:pPr>
+        <w:ind w:left="1728" w:hanging="648"/>
+      </w:pPr>
+    </w:lvl>
+    <w:lvl w:ilvl="4">
+      <w:start w:val="1"/>
+      <w:numFmt w:val="decimal"/>
+      <w:lvlText w:val="%1.%2.%3.%4.%5."/>
+      <w:lvlJc w:val="left"/>
+      <w:pPr>
+        <w:ind w:left="2232" w:hanging="792"/>
+      </w:pPr>
+    </w:lvl>
+    <w:lvl w:ilvl="5">
+      <w:start w:val="1"/>
+      <w:numFmt w:val="decimal"/>
+      <w:lvlText w:val="%1.%2.%3.%4.%5.%6."/>
+      <w:lvlJc w:val="left"/>
+      <w:pPr>
+        <w:ind w:left="2736" w:hanging="936"/>
+      </w:pPr>
+    </w:lvl>
+    <w:lvl w:ilvl="6">
+      <w:start w:val="1"/>
+      <w:numFmt w:val="decimal"/>
+      <w:lvlText w:val="%1.%2.%3.%4.%5.%6.%7."/>
+      <w:lvlJc w:val="left"/>
+      <w:pPr>
+        <w:ind w:left="3240" w:hanging="1080"/>
+      </w:pPr>
+    </w:lvl>
+    <w:lvl w:ilvl="7">
+      <w:start w:val="1"/>
+      <w:numFmt w:val="decimal"/>
+      <w:lvlText w:val="%1.%2.%3.%4.%5.%6.%7.%8."/>
+      <w:lvlJc w:val="left"/>
+      <w:pPr>
+        <w:ind w:left="3744" w:hanging="1224"/>
+      </w:pPr>
+    </w:lvl>
+    <w:lvl w:ilvl="8">
+      <w:start w:val="1"/>
+      <w:numFmt w:val="decimal"/>
+      <w:lvlText w:val="%1.%2.%3.%4.%5.%6.%7.%8.%9."/>
+      <w:lvlJc w:val="left"/>
+      <w:pPr>
+        <w:ind w:left="4320" w:hanging="1440"/>
+      </w:pPr>
+    </w:lvl>
+  </w:abstractNum>
+  <w:abstractNum w:abstractNumId="8" w15:restartNumberingAfterBreak="0">
     <w:nsid w:val="07C94923"/>
     <w:multiLevelType w:val="hybridMultilevel"/>
     <w:tmpl w:val="CA92F66E"/>
@@ -26522,7 +29461,7 @@
       </w:pPr>
     </w:lvl>
   </w:abstractNum>
-  <w:abstractNum w:abstractNumId="8" w15:restartNumberingAfterBreak="0">
+  <w:abstractNum w:abstractNumId="9" w15:restartNumberingAfterBreak="0">
     <w:nsid w:val="0DC87683"/>
     <w:multiLevelType w:val="multilevel"/>
     <w:tmpl w:val="04090025"/>
@@ -26612,7 +29551,7 @@
       </w:pPr>
     </w:lvl>
   </w:abstractNum>
-  <w:abstractNum w:abstractNumId="9" w15:restartNumberingAfterBreak="0">
+  <w:abstractNum w:abstractNumId="10" w15:restartNumberingAfterBreak="0">
     <w:nsid w:val="0DCC7921"/>
     <w:multiLevelType w:val="hybridMultilevel"/>
     <w:tmpl w:val="61B4ABA8"/>
@@ -26725,7 +29664,93 @@
       </w:rPr>
     </w:lvl>
   </w:abstractNum>
-  <w:abstractNum w:abstractNumId="10" w15:restartNumberingAfterBreak="0">
+  <w:abstractNum w:abstractNumId="11" w15:restartNumberingAfterBreak="0">
+    <w:nsid w:val="139A26DA"/>
+    <w:multiLevelType w:val="hybridMultilevel"/>
+    <w:tmpl w:val="73B2002C"/>
+    <w:lvl w:ilvl="0" w:tplc="0402000F">
+      <w:start w:val="1"/>
+      <w:numFmt w:val="decimal"/>
+      <w:lvlText w:val="%1."/>
+      <w:lvlJc w:val="left"/>
+      <w:pPr>
+        <w:ind w:left="1800" w:hanging="360"/>
+      </w:pPr>
+    </w:lvl>
+    <w:lvl w:ilvl="1" w:tplc="04020019" w:tentative="1">
+      <w:start w:val="1"/>
+      <w:numFmt w:val="lowerLetter"/>
+      <w:lvlText w:val="%2."/>
+      <w:lvlJc w:val="left"/>
+      <w:pPr>
+        <w:ind w:left="2520" w:hanging="360"/>
+      </w:pPr>
+    </w:lvl>
+    <w:lvl w:ilvl="2" w:tplc="0402001B" w:tentative="1">
+      <w:start w:val="1"/>
+      <w:numFmt w:val="lowerRoman"/>
+      <w:lvlText w:val="%3."/>
+      <w:lvlJc w:val="right"/>
+      <w:pPr>
+        <w:ind w:left="3240" w:hanging="180"/>
+      </w:pPr>
+    </w:lvl>
+    <w:lvl w:ilvl="3" w:tplc="0402000F" w:tentative="1">
+      <w:start w:val="1"/>
+      <w:numFmt w:val="decimal"/>
+      <w:lvlText w:val="%4."/>
+      <w:lvlJc w:val="left"/>
+      <w:pPr>
+        <w:ind w:left="3960" w:hanging="360"/>
+      </w:pPr>
+    </w:lvl>
+    <w:lvl w:ilvl="4" w:tplc="04020019" w:tentative="1">
+      <w:start w:val="1"/>
+      <w:numFmt w:val="lowerLetter"/>
+      <w:lvlText w:val="%5."/>
+      <w:lvlJc w:val="left"/>
+      <w:pPr>
+        <w:ind w:left="4680" w:hanging="360"/>
+      </w:pPr>
+    </w:lvl>
+    <w:lvl w:ilvl="5" w:tplc="0402001B" w:tentative="1">
+      <w:start w:val="1"/>
+      <w:numFmt w:val="lowerRoman"/>
+      <w:lvlText w:val="%6."/>
+      <w:lvlJc w:val="right"/>
+      <w:pPr>
+        <w:ind w:left="5400" w:hanging="180"/>
+      </w:pPr>
+    </w:lvl>
+    <w:lvl w:ilvl="6" w:tplc="0402000F" w:tentative="1">
+      <w:start w:val="1"/>
+      <w:numFmt w:val="decimal"/>
+      <w:lvlText w:val="%7."/>
+      <w:lvlJc w:val="left"/>
+      <w:pPr>
+        <w:ind w:left="6120" w:hanging="360"/>
+      </w:pPr>
+    </w:lvl>
+    <w:lvl w:ilvl="7" w:tplc="04020019" w:tentative="1">
+      <w:start w:val="1"/>
+      <w:numFmt w:val="lowerLetter"/>
+      <w:lvlText w:val="%8."/>
+      <w:lvlJc w:val="left"/>
+      <w:pPr>
+        <w:ind w:left="6840" w:hanging="360"/>
+      </w:pPr>
+    </w:lvl>
+    <w:lvl w:ilvl="8" w:tplc="0402001B" w:tentative="1">
+      <w:start w:val="1"/>
+      <w:numFmt w:val="lowerRoman"/>
+      <w:lvlText w:val="%9."/>
+      <w:lvlJc w:val="right"/>
+      <w:pPr>
+        <w:ind w:left="7560" w:hanging="180"/>
+      </w:pPr>
+    </w:lvl>
+  </w:abstractNum>
+  <w:abstractNum w:abstractNumId="12" w15:restartNumberingAfterBreak="0">
     <w:nsid w:val="13F72235"/>
     <w:multiLevelType w:val="multilevel"/>
     <w:tmpl w:val="E70A1AD0"/>
@@ -26820,7 +29845,7 @@
       </w:pPr>
     </w:lvl>
   </w:abstractNum>
-  <w:abstractNum w:abstractNumId="11" w15:restartNumberingAfterBreak="0">
+  <w:abstractNum w:abstractNumId="13" w15:restartNumberingAfterBreak="0">
     <w:nsid w:val="15C72B9A"/>
     <w:multiLevelType w:val="hybridMultilevel"/>
     <w:tmpl w:val="BC24553E"/>
@@ -26960,7 +29985,7 @@
       </w:rPr>
     </w:lvl>
   </w:abstractNum>
-  <w:abstractNum w:abstractNumId="12" w15:restartNumberingAfterBreak="0">
+  <w:abstractNum w:abstractNumId="14" w15:restartNumberingAfterBreak="0">
     <w:nsid w:val="18966DD9"/>
     <w:multiLevelType w:val="multilevel"/>
     <w:tmpl w:val="E70A1AD0"/>
@@ -27055,7 +30080,7 @@
       </w:pPr>
     </w:lvl>
   </w:abstractNum>
-  <w:abstractNum w:abstractNumId="13" w15:restartNumberingAfterBreak="0">
+  <w:abstractNum w:abstractNumId="15" w15:restartNumberingAfterBreak="0">
     <w:nsid w:val="19091EB4"/>
     <w:multiLevelType w:val="multilevel"/>
     <w:tmpl w:val="E70A1AD0"/>
@@ -27150,7 +30175,7 @@
       </w:pPr>
     </w:lvl>
   </w:abstractNum>
-  <w:abstractNum w:abstractNumId="14" w15:restartNumberingAfterBreak="0">
+  <w:abstractNum w:abstractNumId="16" w15:restartNumberingAfterBreak="0">
     <w:nsid w:val="1C186D61"/>
     <w:multiLevelType w:val="hybridMultilevel"/>
     <w:tmpl w:val="DD9057F4"/>
@@ -27236,7 +30261,7 @@
       </w:pPr>
     </w:lvl>
   </w:abstractNum>
-  <w:abstractNum w:abstractNumId="15" w15:restartNumberingAfterBreak="0">
+  <w:abstractNum w:abstractNumId="17" w15:restartNumberingAfterBreak="0">
     <w:nsid w:val="1DC427B4"/>
     <w:multiLevelType w:val="multilevel"/>
     <w:tmpl w:val="0409001F"/>
@@ -27322,7 +30347,7 @@
       </w:pPr>
     </w:lvl>
   </w:abstractNum>
-  <w:abstractNum w:abstractNumId="16" w15:restartNumberingAfterBreak="0">
+  <w:abstractNum w:abstractNumId="18" w15:restartNumberingAfterBreak="0">
     <w:nsid w:val="25A273F2"/>
     <w:multiLevelType w:val="hybridMultilevel"/>
     <w:tmpl w:val="72FA7486"/>
@@ -27437,7 +30462,93 @@
       </w:rPr>
     </w:lvl>
   </w:abstractNum>
-  <w:abstractNum w:abstractNumId="17" w15:restartNumberingAfterBreak="0">
+  <w:abstractNum w:abstractNumId="19" w15:restartNumberingAfterBreak="0">
+    <w:nsid w:val="26316181"/>
+    <w:multiLevelType w:val="multilevel"/>
+    <w:tmpl w:val="E802381C"/>
+    <w:lvl w:ilvl="0">
+      <w:start w:val="1"/>
+      <w:numFmt w:val="decimal"/>
+      <w:lvlText w:val="%1)"/>
+      <w:lvlJc w:val="left"/>
+      <w:pPr>
+        <w:ind w:left="360" w:hanging="360"/>
+      </w:pPr>
+    </w:lvl>
+    <w:lvl w:ilvl="1">
+      <w:start w:val="1"/>
+      <w:numFmt w:val="decimal"/>
+      <w:lvlText w:val="%1.%2."/>
+      <w:lvlJc w:val="left"/>
+      <w:pPr>
+        <w:ind w:left="792" w:hanging="432"/>
+      </w:pPr>
+    </w:lvl>
+    <w:lvl w:ilvl="2">
+      <w:start w:val="1"/>
+      <w:numFmt w:val="decimal"/>
+      <w:lvlText w:val="%1.%2.%3."/>
+      <w:lvlJc w:val="left"/>
+      <w:pPr>
+        <w:ind w:left="1224" w:hanging="504"/>
+      </w:pPr>
+    </w:lvl>
+    <w:lvl w:ilvl="3">
+      <w:start w:val="1"/>
+      <w:numFmt w:val="decimal"/>
+      <w:lvlText w:val="%1.%2.%3.%4."/>
+      <w:lvlJc w:val="left"/>
+      <w:pPr>
+        <w:ind w:left="1728" w:hanging="648"/>
+      </w:pPr>
+    </w:lvl>
+    <w:lvl w:ilvl="4">
+      <w:start w:val="1"/>
+      <w:numFmt w:val="decimal"/>
+      <w:lvlText w:val="%1.%2.%3.%4.%5."/>
+      <w:lvlJc w:val="left"/>
+      <w:pPr>
+        <w:ind w:left="2232" w:hanging="792"/>
+      </w:pPr>
+    </w:lvl>
+    <w:lvl w:ilvl="5">
+      <w:start w:val="1"/>
+      <w:numFmt w:val="decimal"/>
+      <w:lvlText w:val="%1.%2.%3.%4.%5.%6."/>
+      <w:lvlJc w:val="left"/>
+      <w:pPr>
+        <w:ind w:left="2736" w:hanging="936"/>
+      </w:pPr>
+    </w:lvl>
+    <w:lvl w:ilvl="6">
+      <w:start w:val="1"/>
+      <w:numFmt w:val="decimal"/>
+      <w:lvlText w:val="%1.%2.%3.%4.%5.%6.%7."/>
+      <w:lvlJc w:val="left"/>
+      <w:pPr>
+        <w:ind w:left="3240" w:hanging="1080"/>
+      </w:pPr>
+    </w:lvl>
+    <w:lvl w:ilvl="7">
+      <w:start w:val="1"/>
+      <w:numFmt w:val="decimal"/>
+      <w:lvlText w:val="%1.%2.%3.%4.%5.%6.%7.%8."/>
+      <w:lvlJc w:val="left"/>
+      <w:pPr>
+        <w:ind w:left="3744" w:hanging="1224"/>
+      </w:pPr>
+    </w:lvl>
+    <w:lvl w:ilvl="8">
+      <w:start w:val="1"/>
+      <w:numFmt w:val="decimal"/>
+      <w:lvlText w:val="%1.%2.%3.%4.%5.%6.%7.%8.%9."/>
+      <w:lvlJc w:val="left"/>
+      <w:pPr>
+        <w:ind w:left="4320" w:hanging="1440"/>
+      </w:pPr>
+    </w:lvl>
+  </w:abstractNum>
+  <w:abstractNum w:abstractNumId="20" w15:restartNumberingAfterBreak="0">
     <w:nsid w:val="2AB17A9B"/>
     <w:multiLevelType w:val="multilevel"/>
     <w:tmpl w:val="0409001D"/>
@@ -27529,7 +30640,7 @@
       </w:pPr>
     </w:lvl>
   </w:abstractNum>
-  <w:abstractNum w:abstractNumId="18" w15:restartNumberingAfterBreak="0">
+  <w:abstractNum w:abstractNumId="21" w15:restartNumberingAfterBreak="0">
     <w:nsid w:val="2C880799"/>
     <w:multiLevelType w:val="hybridMultilevel"/>
     <w:tmpl w:val="B7F49C8A"/>
@@ -27643,10 +30754,10 @@
       </w:rPr>
     </w:lvl>
   </w:abstractNum>
-  <w:abstractNum w:abstractNumId="19" w15:restartNumberingAfterBreak="0">
+  <w:abstractNum w:abstractNumId="22" w15:restartNumberingAfterBreak="0">
     <w:nsid w:val="2E2B5ED8"/>
     <w:multiLevelType w:val="multilevel"/>
-    <w:tmpl w:val="0402001F"/>
+    <w:tmpl w:val="92680270"/>
     <w:lvl w:ilvl="0">
       <w:start w:val="1"/>
       <w:numFmt w:val="decimal"/>
@@ -27729,7 +30840,7 @@
       </w:pPr>
     </w:lvl>
   </w:abstractNum>
-  <w:abstractNum w:abstractNumId="20" w15:restartNumberingAfterBreak="0">
+  <w:abstractNum w:abstractNumId="23" w15:restartNumberingAfterBreak="0">
     <w:nsid w:val="392A47F0"/>
     <w:multiLevelType w:val="multilevel"/>
     <w:tmpl w:val="0024D38C"/>
@@ -27823,7 +30934,7 @@
       </w:pPr>
     </w:lvl>
   </w:abstractNum>
-  <w:abstractNum w:abstractNumId="21" w15:restartNumberingAfterBreak="0">
+  <w:abstractNum w:abstractNumId="24" w15:restartNumberingAfterBreak="0">
     <w:nsid w:val="3A162ABC"/>
     <w:multiLevelType w:val="hybridMultilevel"/>
     <w:tmpl w:val="62B2BA44"/>
@@ -27936,7 +31047,7 @@
       </w:rPr>
     </w:lvl>
   </w:abstractNum>
-  <w:abstractNum w:abstractNumId="22" w15:restartNumberingAfterBreak="0">
+  <w:abstractNum w:abstractNumId="25" w15:restartNumberingAfterBreak="0">
     <w:nsid w:val="3F8A3FDE"/>
     <w:multiLevelType w:val="hybridMultilevel"/>
     <w:tmpl w:val="B3AAFC68"/>
@@ -28049,7 +31160,7 @@
       </w:rPr>
     </w:lvl>
   </w:abstractNum>
-  <w:abstractNum w:abstractNumId="23" w15:restartNumberingAfterBreak="0">
+  <w:abstractNum w:abstractNumId="26" w15:restartNumberingAfterBreak="0">
     <w:nsid w:val="4F0C3C76"/>
     <w:multiLevelType w:val="hybridMultilevel"/>
     <w:tmpl w:val="81E4A1B8"/>
@@ -28135,7 +31246,7 @@
       </w:pPr>
     </w:lvl>
   </w:abstractNum>
-  <w:abstractNum w:abstractNumId="24" w15:restartNumberingAfterBreak="0">
+  <w:abstractNum w:abstractNumId="27" w15:restartNumberingAfterBreak="0">
     <w:nsid w:val="529450CA"/>
     <w:multiLevelType w:val="hybridMultilevel"/>
     <w:tmpl w:val="5DFE663E"/>
@@ -28275,7 +31386,7 @@
       </w:rPr>
     </w:lvl>
   </w:abstractNum>
-  <w:abstractNum w:abstractNumId="25" w15:restartNumberingAfterBreak="0">
+  <w:abstractNum w:abstractNumId="28" w15:restartNumberingAfterBreak="0">
     <w:nsid w:val="55013DB6"/>
     <w:multiLevelType w:val="multilevel"/>
     <w:tmpl w:val="0409001F"/>
@@ -28361,7 +31472,7 @@
       </w:pPr>
     </w:lvl>
   </w:abstractNum>
-  <w:abstractNum w:abstractNumId="26" w15:restartNumberingAfterBreak="0">
+  <w:abstractNum w:abstractNumId="29" w15:restartNumberingAfterBreak="0">
     <w:nsid w:val="612B0893"/>
     <w:multiLevelType w:val="hybridMultilevel"/>
     <w:tmpl w:val="4BC05250"/>
@@ -28474,7 +31585,7 @@
       </w:rPr>
     </w:lvl>
   </w:abstractNum>
-  <w:abstractNum w:abstractNumId="27" w15:restartNumberingAfterBreak="0">
+  <w:abstractNum w:abstractNumId="30" w15:restartNumberingAfterBreak="0">
     <w:nsid w:val="67EB6425"/>
     <w:multiLevelType w:val="multilevel"/>
     <w:tmpl w:val="E70A1AD0"/>
@@ -28569,7 +31680,179 @@
       </w:pPr>
     </w:lvl>
   </w:abstractNum>
-  <w:abstractNum w:abstractNumId="28" w15:restartNumberingAfterBreak="0">
+  <w:abstractNum w:abstractNumId="31" w15:restartNumberingAfterBreak="0">
+    <w:nsid w:val="6F4E5953"/>
+    <w:multiLevelType w:val="multilevel"/>
+    <w:tmpl w:val="0402001F"/>
+    <w:lvl w:ilvl="0">
+      <w:start w:val="1"/>
+      <w:numFmt w:val="decimal"/>
+      <w:lvlText w:val="%1."/>
+      <w:lvlJc w:val="left"/>
+      <w:pPr>
+        <w:ind w:left="360" w:hanging="360"/>
+      </w:pPr>
+    </w:lvl>
+    <w:lvl w:ilvl="1">
+      <w:start w:val="1"/>
+      <w:numFmt w:val="decimal"/>
+      <w:lvlText w:val="%1.%2."/>
+      <w:lvlJc w:val="left"/>
+      <w:pPr>
+        <w:ind w:left="792" w:hanging="432"/>
+      </w:pPr>
+    </w:lvl>
+    <w:lvl w:ilvl="2">
+      <w:start w:val="1"/>
+      <w:numFmt w:val="decimal"/>
+      <w:lvlText w:val="%1.%2.%3."/>
+      <w:lvlJc w:val="left"/>
+      <w:pPr>
+        <w:ind w:left="1224" w:hanging="504"/>
+      </w:pPr>
+    </w:lvl>
+    <w:lvl w:ilvl="3">
+      <w:start w:val="1"/>
+      <w:numFmt w:val="decimal"/>
+      <w:lvlText w:val="%1.%2.%3.%4."/>
+      <w:lvlJc w:val="left"/>
+      <w:pPr>
+        <w:ind w:left="1728" w:hanging="648"/>
+      </w:pPr>
+    </w:lvl>
+    <w:lvl w:ilvl="4">
+      <w:start w:val="1"/>
+      <w:numFmt w:val="decimal"/>
+      <w:lvlText w:val="%1.%2.%3.%4.%5."/>
+      <w:lvlJc w:val="left"/>
+      <w:pPr>
+        <w:ind w:left="2232" w:hanging="792"/>
+      </w:pPr>
+    </w:lvl>
+    <w:lvl w:ilvl="5">
+      <w:start w:val="1"/>
+      <w:numFmt w:val="decimal"/>
+      <w:lvlText w:val="%1.%2.%3.%4.%5.%6."/>
+      <w:lvlJc w:val="left"/>
+      <w:pPr>
+        <w:ind w:left="2736" w:hanging="936"/>
+      </w:pPr>
+    </w:lvl>
+    <w:lvl w:ilvl="6">
+      <w:start w:val="1"/>
+      <w:numFmt w:val="decimal"/>
+      <w:lvlText w:val="%1.%2.%3.%4.%5.%6.%7."/>
+      <w:lvlJc w:val="left"/>
+      <w:pPr>
+        <w:ind w:left="3240" w:hanging="1080"/>
+      </w:pPr>
+    </w:lvl>
+    <w:lvl w:ilvl="7">
+      <w:start w:val="1"/>
+      <w:numFmt w:val="decimal"/>
+      <w:lvlText w:val="%1.%2.%3.%4.%5.%6.%7.%8."/>
+      <w:lvlJc w:val="left"/>
+      <w:pPr>
+        <w:ind w:left="3744" w:hanging="1224"/>
+      </w:pPr>
+    </w:lvl>
+    <w:lvl w:ilvl="8">
+      <w:start w:val="1"/>
+      <w:numFmt w:val="decimal"/>
+      <w:lvlText w:val="%1.%2.%3.%4.%5.%6.%7.%8.%9."/>
+      <w:lvlJc w:val="left"/>
+      <w:pPr>
+        <w:ind w:left="4320" w:hanging="1440"/>
+      </w:pPr>
+    </w:lvl>
+  </w:abstractNum>
+  <w:abstractNum w:abstractNumId="32" w15:restartNumberingAfterBreak="0">
+    <w:nsid w:val="75812DC1"/>
+    <w:multiLevelType w:val="hybridMultilevel"/>
+    <w:tmpl w:val="BC861448"/>
+    <w:lvl w:ilvl="0" w:tplc="04020017">
+      <w:start w:val="1"/>
+      <w:numFmt w:val="lowerLetter"/>
+      <w:lvlText w:val="%1)"/>
+      <w:lvlJc w:val="left"/>
+      <w:pPr>
+        <w:ind w:left="785" w:hanging="360"/>
+      </w:pPr>
+    </w:lvl>
+    <w:lvl w:ilvl="1" w:tplc="04020019" w:tentative="1">
+      <w:start w:val="1"/>
+      <w:numFmt w:val="lowerLetter"/>
+      <w:lvlText w:val="%2."/>
+      <w:lvlJc w:val="left"/>
+      <w:pPr>
+        <w:ind w:left="1505" w:hanging="360"/>
+      </w:pPr>
+    </w:lvl>
+    <w:lvl w:ilvl="2" w:tplc="0402001B" w:tentative="1">
+      <w:start w:val="1"/>
+      <w:numFmt w:val="lowerRoman"/>
+      <w:lvlText w:val="%3."/>
+      <w:lvlJc w:val="right"/>
+      <w:pPr>
+        <w:ind w:left="2225" w:hanging="180"/>
+      </w:pPr>
+    </w:lvl>
+    <w:lvl w:ilvl="3" w:tplc="0402000F" w:tentative="1">
+      <w:start w:val="1"/>
+      <w:numFmt w:val="decimal"/>
+      <w:lvlText w:val="%4."/>
+      <w:lvlJc w:val="left"/>
+      <w:pPr>
+        <w:ind w:left="2945" w:hanging="360"/>
+      </w:pPr>
+    </w:lvl>
+    <w:lvl w:ilvl="4" w:tplc="04020019" w:tentative="1">
+      <w:start w:val="1"/>
+      <w:numFmt w:val="lowerLetter"/>
+      <w:lvlText w:val="%5."/>
+      <w:lvlJc w:val="left"/>
+      <w:pPr>
+        <w:ind w:left="3665" w:hanging="360"/>
+      </w:pPr>
+    </w:lvl>
+    <w:lvl w:ilvl="5" w:tplc="0402001B" w:tentative="1">
+      <w:start w:val="1"/>
+      <w:numFmt w:val="lowerRoman"/>
+      <w:lvlText w:val="%6."/>
+      <w:lvlJc w:val="right"/>
+      <w:pPr>
+        <w:ind w:left="4385" w:hanging="180"/>
+      </w:pPr>
+    </w:lvl>
+    <w:lvl w:ilvl="6" w:tplc="0402000F" w:tentative="1">
+      <w:start w:val="1"/>
+      <w:numFmt w:val="decimal"/>
+      <w:lvlText w:val="%7."/>
+      <w:lvlJc w:val="left"/>
+      <w:pPr>
+        <w:ind w:left="5105" w:hanging="360"/>
+      </w:pPr>
+    </w:lvl>
+    <w:lvl w:ilvl="7" w:tplc="04020019" w:tentative="1">
+      <w:start w:val="1"/>
+      <w:numFmt w:val="lowerLetter"/>
+      <w:lvlText w:val="%8."/>
+      <w:lvlJc w:val="left"/>
+      <w:pPr>
+        <w:ind w:left="5825" w:hanging="360"/>
+      </w:pPr>
+    </w:lvl>
+    <w:lvl w:ilvl="8" w:tplc="0402001B" w:tentative="1">
+      <w:start w:val="1"/>
+      <w:numFmt w:val="lowerRoman"/>
+      <w:lvlText w:val="%9."/>
+      <w:lvlJc w:val="right"/>
+      <w:pPr>
+        <w:ind w:left="6545" w:hanging="180"/>
+      </w:pPr>
+    </w:lvl>
+  </w:abstractNum>
+  <w:abstractNum w:abstractNumId="33" w15:restartNumberingAfterBreak="0">
     <w:nsid w:val="77E0240A"/>
     <w:multiLevelType w:val="multilevel"/>
     <w:tmpl w:val="0409001F"/>
@@ -28655,7 +31938,7 @@
       </w:pPr>
     </w:lvl>
   </w:abstractNum>
-  <w:abstractNum w:abstractNumId="29" w15:restartNumberingAfterBreak="0">
+  <w:abstractNum w:abstractNumId="34" w15:restartNumberingAfterBreak="0">
     <w:nsid w:val="7A11397B"/>
     <w:multiLevelType w:val="multilevel"/>
     <w:tmpl w:val="E70A1AD0"/>
@@ -28750,7 +32033,7 @@
       </w:pPr>
     </w:lvl>
   </w:abstractNum>
-  <w:abstractNum w:abstractNumId="30" w15:restartNumberingAfterBreak="0">
+  <w:abstractNum w:abstractNumId="35" w15:restartNumberingAfterBreak="0">
     <w:nsid w:val="7CD41488"/>
     <w:multiLevelType w:val="hybridMultilevel"/>
     <w:tmpl w:val="D9504E44"/>
@@ -28863,7 +32146,7 @@
       </w:rPr>
     </w:lvl>
   </w:abstractNum>
-  <w:abstractNum w:abstractNumId="31" w15:restartNumberingAfterBreak="0">
+  <w:abstractNum w:abstractNumId="36" w15:restartNumberingAfterBreak="0">
     <w:nsid w:val="7D2C5170"/>
     <w:multiLevelType w:val="hybridMultilevel"/>
     <w:tmpl w:val="3D148E32"/>
@@ -28977,58 +32260,58 @@
     </w:lvl>
   </w:abstractNum>
   <w:num w:numId="1">
-    <w:abstractNumId w:val="19"/>
+    <w:abstractNumId w:val="22"/>
   </w:num>
   <w:num w:numId="2">
-    <w:abstractNumId w:val="11"/>
+    <w:abstractNumId w:val="13"/>
   </w:num>
   <w:num w:numId="3">
-    <w:abstractNumId w:val="24"/>
+    <w:abstractNumId w:val="27"/>
   </w:num>
   <w:num w:numId="4">
-    <w:abstractNumId w:val="16"/>
+    <w:abstractNumId w:val="18"/>
   </w:num>
   <w:num w:numId="5">
+    <w:abstractNumId w:val="35"/>
+  </w:num>
+  <w:num w:numId="6">
+    <w:abstractNumId w:val="8"/>
+  </w:num>
+  <w:num w:numId="7">
+    <w:abstractNumId w:val="23"/>
+  </w:num>
+  <w:num w:numId="8">
+    <w:abstractNumId w:val="25"/>
+  </w:num>
+  <w:num w:numId="9">
+    <w:abstractNumId w:val="34"/>
+  </w:num>
+  <w:num w:numId="10">
+    <w:abstractNumId w:val="15"/>
+  </w:num>
+  <w:num w:numId="11">
+    <w:abstractNumId w:val="12"/>
+  </w:num>
+  <w:num w:numId="12">
     <w:abstractNumId w:val="30"/>
   </w:num>
-  <w:num w:numId="6">
-    <w:abstractNumId w:val="7"/>
-  </w:num>
-  <w:num w:numId="7">
-    <w:abstractNumId w:val="20"/>
-  </w:num>
-  <w:num w:numId="8">
-    <w:abstractNumId w:val="22"/>
-  </w:num>
-  <w:num w:numId="9">
-    <w:abstractNumId w:val="29"/>
-  </w:num>
-  <w:num w:numId="10">
-    <w:abstractNumId w:val="13"/>
-  </w:num>
-  <w:num w:numId="11">
-    <w:abstractNumId w:val="10"/>
-  </w:num>
-  <w:num w:numId="12">
-    <w:abstractNumId w:val="27"/>
-  </w:num>
   <w:num w:numId="13">
-    <w:abstractNumId w:val="12"/>
+    <w:abstractNumId w:val="14"/>
   </w:num>
   <w:num w:numId="14">
-    <w:abstractNumId w:val="9"/>
+    <w:abstractNumId w:val="10"/>
   </w:num>
   <w:num w:numId="15">
     <w:abstractNumId w:val="5"/>
   </w:num>
   <w:num w:numId="16">
-    <w:abstractNumId w:val="14"/>
+    <w:abstractNumId w:val="16"/>
   </w:num>
   <w:num w:numId="17">
     <w:abstractNumId w:val="4"/>
   </w:num>
   <w:num w:numId="18">
-    <w:abstractNumId w:val="18"/>
+    <w:abstractNumId w:val="21"/>
   </w:num>
   <w:num w:numId="19">
     <w:abstractNumId w:val="3"/>
@@ -29043,34 +32326,52 @@
     <w:abstractNumId w:val="0"/>
   </w:num>
   <w:num w:numId="23">
+    <w:abstractNumId w:val="20"/>
+  </w:num>
+  <w:num w:numId="24">
+    <w:abstractNumId w:val="26"/>
+  </w:num>
+  <w:num w:numId="25">
     <w:abstractNumId w:val="17"/>
   </w:num>
-  <w:num w:numId="24">
-    <w:abstractNumId w:val="23"/>
+  <w:num w:numId="26">
+    <w:abstractNumId w:val="33"/>
   </w:num>
-  <w:num w:numId="25">
-    <w:abstractNumId w:val="15"/>
+  <w:num w:numId="27">
+    <w:abstractNumId w:val="29"/>
   </w:num>
-  <w:num w:numId="26">
+  <w:num w:numId="28">
     <w:abstractNumId w:val="28"/>
   </w:num>
-  <w:num w:numId="27">
-    <w:abstractNumId w:val="26"/>
-  </w:num>
-  <w:num w:numId="28">
-    <w:abstractNumId w:val="25"/>
-  </w:num>
   <w:num w:numId="29">
-    <w:abstractNumId w:val="8"/>
+    <w:abstractNumId w:val="9"/>
   </w:num>
   <w:num w:numId="30">
-    <w:abstractNumId w:val="31"/>
+    <w:abstractNumId w:val="36"/>
   </w:num>
   <w:num w:numId="31">
     <w:abstractNumId w:val="6"/>
   </w:num>
   <w:num w:numId="32">
-    <w:abstractNumId w:val="21"/>
+    <w:abstractNumId w:val="24"/>
+  </w:num>
+  <w:num w:numId="33">
+    <w:abstractNumId w:val="31"/>
+  </w:num>
+  <w:num w:numId="34">
+    <w:abstractNumId w:val="7"/>
+  </w:num>
+  <w:num w:numId="35">
+    <w:abstractNumId w:val="19"/>
+  </w:num>
+  <w:num w:numId="36">
+    <w:abstractNumId w:val="19"/>
+  </w:num>
+  <w:num w:numId="37">
+    <w:abstractNumId w:val="11"/>
+  </w:num>
+  <w:num w:numId="38">
+    <w:abstractNumId w:val="32"/>
   </w:num>
 </w:numbering>
 </file>
@@ -29700,6 +33001,7 @@
   <w:style w:type="character" w:default="1" w:styleId="DefaultParagraphFont">
     <w:name w:val="Default Paragraph Font"/>
     <w:uiPriority w:val="1"/>
+    <w:semiHidden/>
     <w:unhideWhenUsed/>
   </w:style>
   <w:style w:type="table" w:default="1" w:styleId="TableNormal">
@@ -29850,11 +33152,17 @@
     <w:uiPriority w:val="39"/>
     <w:unhideWhenUsed/>
     <w:qFormat/>
-    <w:rsid w:val="00FC72F4"/>
+    <w:rsid w:val="00527750"/>
     <w:pPr>
       <w:spacing w:after="100"/>
-      <w:ind w:left="440"/>
     </w:pPr>
+    <w:rPr>
+      <w:rFonts w:ascii="Times New Roman" w:hAnsi="Times New Roman" w:cs="Times New Roman"/>
+      <w:b/>
+      <w:bCs/>
+      <w:sz w:val="32"/>
+      <w:szCs w:val="32"/>
+    </w:rPr>
   </w:style>
   <w:style w:type="character" w:customStyle="1" w:styleId="Heading2Char">
     <w:name w:val="Heading 2 Char"/>
@@ -30999,6 +34307,18 @@
       <w:shd w:val="clear" w:color="auto" w:fill="E1DFDD"/>
     </w:rPr>
   </w:style>
+  <w:style w:type="character" w:styleId="FollowedHyperlink">
+    <w:name w:val="FollowedHyperlink"/>
+    <w:basedOn w:val="DefaultParagraphFont"/>
+    <w:uiPriority w:val="99"/>
+    <w:semiHidden/>
+    <w:unhideWhenUsed/>
+    <w:rsid w:val="000C1E85"/>
+    <w:rPr>
+      <w:color w:val="954F72" w:themeColor="followedHyperlink"/>
+      <w:u w:val="single"/>
+    </w:rPr>
+  </w:style>
 </w:styles>
 </file>
 
@@ -31302,7 +34622,7 @@
 </file>
 
 <file path=customXml/itemProps1.xml><?xml version="1.0" encoding="utf-8"?>
-<ds:datastoreItem xmlns:ds="http://schemas.openxmlformats.org/officeDocument/2006/customXml" ds:itemID="{67875DE8-3352-4322-B651-B56BBC561AF4}">
+<ds:datastoreItem xmlns:ds="http://schemas.openxmlformats.org/officeDocument/2006/customXml" ds:itemID="{1A05372D-AC62-48C5-A606-E689A6C17DF2}">
   <ds:schemaRefs>
     <ds:schemaRef ds:uri="http://schemas.openxmlformats.org/officeDocument/2006/bibliography"/>
   </ds:schemaRefs>

</xml_diff>

<commit_message>
Fix minor grammar errors in document
</commit_message>
<xml_diff>
--- a/rezervito-hw-05/Rezervito_62121_62151_62167.docx
+++ b/rezervito-hw-05/Rezervito_62121_62151_62167.docx
@@ -3121,7 +3121,23 @@
           <w:sz w:val="28"/>
           <w:szCs w:val="28"/>
         </w:rPr>
-        <w:t xml:space="preserve"> Те ще могат да задават данните на своя ресторант, да разглеждат резервациите към своя ресторант и да експортват отчети за резервациите в определен период от време.</w:t>
+        <w:t xml:space="preserve"> Те ще могат да задават данните на своя ресторант, да разглеждат резервациите към своя ресторант и да </w:t>
+      </w:r>
+      <w:r>
+        <w:rPr>
+          <w:rFonts w:ascii="Times New Roman" w:hAnsi="Times New Roman" w:cs="Times New Roman"/>
+          <w:sz w:val="28"/>
+          <w:szCs w:val="28"/>
+        </w:rPr>
+        <w:t>получават</w:t>
+      </w:r>
+      <w:r>
+        <w:rPr>
+          <w:rFonts w:ascii="Times New Roman" w:hAnsi="Times New Roman" w:cs="Times New Roman"/>
+          <w:sz w:val="28"/>
+          <w:szCs w:val="28"/>
+        </w:rPr>
+        <w:t xml:space="preserve"> отчети за резервациите в определен период от време.</w:t>
       </w:r>
     </w:p>
     <w:p>
@@ -3864,7 +3880,7 @@
           <w:sz w:val="28"/>
           <w:szCs w:val="28"/>
         </w:rPr>
-        <w:t xml:space="preserve">възможност за резервиране на места, избирайки от богата гама ресторанти в по- във всеки областен град в България </w:t>
+        <w:t xml:space="preserve">възможност за резервиране на места, избирайки от богата гама ресторанти в във всеки областен град в България </w:t>
       </w:r>
     </w:p>
     <w:p>
@@ -3889,7 +3905,25 @@
           <w:sz w:val="28"/>
           <w:szCs w:val="28"/>
         </w:rPr>
-        <w:t>Rezervito има възможност при запазването на маса да се направи предварителна поръчка на ястия и напитка</w:t>
+        <w:t xml:space="preserve">Rezervito </w:t>
+      </w:r>
+      <w:r>
+        <w:rPr>
+          <w:rFonts w:ascii="Times New Roman" w:hAnsi="Times New Roman" w:cs="Times New Roman"/>
+          <w:bCs/>
+          <w:sz w:val="28"/>
+          <w:szCs w:val="28"/>
+        </w:rPr>
+        <w:t>дава</w:t>
+      </w:r>
+      <w:r>
+        <w:rPr>
+          <w:rFonts w:ascii="Times New Roman" w:hAnsi="Times New Roman" w:cs="Times New Roman"/>
+          <w:bCs/>
+          <w:sz w:val="28"/>
+          <w:szCs w:val="28"/>
+        </w:rPr>
+        <w:t xml:space="preserve"> възможност при запазването на маса да се направи предварителна поръчка на ястия и напитка</w:t>
       </w:r>
     </w:p>
     <w:p>
@@ -5420,7 +5454,25 @@
           <w:sz w:val="28"/>
           <w:szCs w:val="28"/>
         </w:rPr>
-        <w:t xml:space="preserve">Проведохме интервю с управител на ресторант чрез онлайн . Зададените въпроси и резултатите от допитването се намират в папката </w:t>
+        <w:t xml:space="preserve">Проведохме интервю с управител на ресторант чрез онлайн </w:t>
+      </w:r>
+      <w:r>
+        <w:rPr>
+          <w:rFonts w:ascii="Times New Roman" w:hAnsi="Times New Roman" w:cs="Times New Roman"/>
+          <w:iCs/>
+          <w:sz w:val="28"/>
+          <w:szCs w:val="28"/>
+        </w:rPr>
+        <w:t>анкета</w:t>
+      </w:r>
+      <w:r>
+        <w:rPr>
+          <w:rFonts w:ascii="Times New Roman" w:hAnsi="Times New Roman" w:cs="Times New Roman"/>
+          <w:iCs/>
+          <w:sz w:val="28"/>
+          <w:szCs w:val="28"/>
+        </w:rPr>
+        <w:t xml:space="preserve">. Зададените въпроси и резултатите от допитването се намират в папката </w:t>
       </w:r>
       <w:r>
         <w:rPr>
@@ -5895,7 +5947,7 @@
             <v:path o:extrusionok="f" gradientshapeok="t" o:connecttype="rect"/>
             <o:lock v:ext="edit" aspectratio="t"/>
           </v:shapetype>
-          <v:shape id="_x0000_i1125" type="#_x0000_t75" style="width:495.6pt;height:330.6pt">
+          <v:shape id="_x0000_i1025" type="#_x0000_t75" style="width:495.6pt;height:330.6pt">
             <v:imagedata r:id="rId6" o:title="registration-page"/>
           </v:shape>
         </w:pict>
@@ -5950,7 +6002,7 @@
           <w:szCs w:val="32"/>
         </w:rPr>
         <w:pict w14:anchorId="5906E825">
-          <v:shape id="_x0000_i1126" type="#_x0000_t75" style="width:498.6pt;height:315pt">
+          <v:shape id="_x0000_i1026" type="#_x0000_t75" style="width:498.6pt;height:315pt">
             <v:imagedata r:id="rId7" o:title="login-page"/>
           </v:shape>
         </w:pict>
@@ -6037,7 +6089,7 @@
           <w:szCs w:val="32"/>
         </w:rPr>
         <w:pict w14:anchorId="46B92B4F">
-          <v:shape id="_x0000_i1127" type="#_x0000_t75" style="width:523.2pt;height:363.6pt">
+          <v:shape id="_x0000_i1027" type="#_x0000_t75" style="width:523.2pt;height:363.6pt">
             <v:imagedata r:id="rId8" o:title="restaurant-view"/>
           </v:shape>
         </w:pict>
@@ -6092,7 +6144,7 @@
           <w:szCs w:val="32"/>
         </w:rPr>
         <w:pict w14:anchorId="26BFA8FF">
-          <v:shape id="_x0000_i1128" type="#_x0000_t75" style="width:523.2pt;height:338.4pt">
+          <v:shape id="_x0000_i1028" type="#_x0000_t75" style="width:523.2pt;height:338.4pt">
             <v:imagedata r:id="rId9" o:title="restaurant-info"/>
           </v:shape>
         </w:pict>
@@ -6158,7 +6210,7 @@
           <w:szCs w:val="32"/>
         </w:rPr>
         <w:pict w14:anchorId="1EBBA4F1">
-          <v:shape id="_x0000_i1129" type="#_x0000_t75" style="width:523.2pt;height:319.8pt">
+          <v:shape id="_x0000_i1029" type="#_x0000_t75" style="width:523.2pt;height:319.8pt">
             <v:imagedata r:id="rId10" o:title="restaurant-reviews"/>
           </v:shape>
         </w:pict>
@@ -6213,7 +6265,7 @@
           <w:szCs w:val="32"/>
         </w:rPr>
         <w:pict w14:anchorId="38776A94">
-          <v:shape id="_x0000_i1130" type="#_x0000_t75" style="width:523.2pt;height:342.6pt">
+          <v:shape id="_x0000_i1030" type="#_x0000_t75" style="width:523.2pt;height:342.6pt">
             <v:imagedata r:id="rId11" o:title="restaurant-reservation"/>
           </v:shape>
         </w:pict>
@@ -6294,7 +6346,7 @@
           <w:szCs w:val="32"/>
         </w:rPr>
         <w:pict w14:anchorId="526F2009">
-          <v:shape id="_x0000_i1131" type="#_x0000_t75" style="width:523.2pt;height:319.8pt">
+          <v:shape id="_x0000_i1031" type="#_x0000_t75" style="width:523.2pt;height:319.8pt">
             <v:imagedata r:id="rId12" o:title="manager-reservations-view"/>
           </v:shape>
         </w:pict>
@@ -6349,7 +6401,7 @@
           <w:szCs w:val="32"/>
         </w:rPr>
         <w:pict w14:anchorId="37B64442">
-          <v:shape id="_x0000_i1132" type="#_x0000_t75" style="width:523.2pt;height:340.2pt">
+          <v:shape id="_x0000_i1032" type="#_x0000_t75" style="width:523.2pt;height:340.2pt">
             <v:imagedata r:id="rId13" o:title="manager-client-feedback"/>
           </v:shape>
         </w:pict>
@@ -6416,7 +6468,7 @@
           <w:szCs w:val="32"/>
         </w:rPr>
         <w:pict w14:anchorId="6F6C3859">
-          <v:shape id="_x0000_i1133" type="#_x0000_t75" style="width:523.2pt;height:319.2pt">
+          <v:shape id="_x0000_i1033" type="#_x0000_t75" style="width:523.2pt;height:319.2pt">
             <v:imagedata r:id="rId14" o:title="manager-newsletter-generation"/>
           </v:shape>
         </w:pict>
@@ -6471,7 +6523,7 @@
           <w:szCs w:val="32"/>
         </w:rPr>
         <w:pict w14:anchorId="66973F94">
-          <v:shape id="_x0000_i1134" type="#_x0000_t75" style="width:523.2pt;height:319.2pt">
+          <v:shape id="_x0000_i1034" type="#_x0000_t75" style="width:523.2pt;height:319.2pt">
             <v:imagedata r:id="rId15" o:title="manager-restaurant-update"/>
           </v:shape>
         </w:pict>
@@ -8078,21 +8130,7 @@
               <w:rPr>
                 <w:rFonts w:ascii="Times New Roman" w:hAnsi="Times New Roman" w:cs="Times New Roman"/>
               </w:rPr>
-              <w:t xml:space="preserve">Login </w:t>
-            </w:r>
-            <w:proofErr w:type="gramStart"/>
-            <w:r>
-              <w:rPr>
-                <w:rFonts w:ascii="Times New Roman" w:hAnsi="Times New Roman" w:cs="Times New Roman"/>
-              </w:rPr>
-              <w:t>With</w:t>
-            </w:r>
-            <w:proofErr w:type="gramEnd"/>
-            <w:r>
-              <w:rPr>
-                <w:rFonts w:ascii="Times New Roman" w:hAnsi="Times New Roman" w:cs="Times New Roman"/>
-              </w:rPr>
-              <w:t xml:space="preserve"> External Account</w:t>
+              <w:t>Login With External Account</w:t>
             </w:r>
           </w:p>
         </w:tc>
@@ -8183,21 +8221,7 @@
               <w:rPr>
                 <w:rFonts w:ascii="Times New Roman" w:hAnsi="Times New Roman" w:cs="Times New Roman"/>
               </w:rPr>
-              <w:t xml:space="preserve">) Login </w:t>
-            </w:r>
-            <w:proofErr w:type="gramStart"/>
-            <w:r>
-              <w:rPr>
-                <w:rFonts w:ascii="Times New Roman" w:hAnsi="Times New Roman" w:cs="Times New Roman"/>
-              </w:rPr>
-              <w:t>With</w:t>
-            </w:r>
-            <w:proofErr w:type="gramEnd"/>
-            <w:r>
-              <w:rPr>
-                <w:rFonts w:ascii="Times New Roman" w:hAnsi="Times New Roman" w:cs="Times New Roman"/>
-              </w:rPr>
-              <w:t xml:space="preserve"> External Account</w:t>
+              <w:t>) Login With External Account</w:t>
             </w:r>
           </w:p>
         </w:tc>
@@ -14549,21 +14573,7 @@
               <w:rPr>
                 <w:rFonts w:ascii="Times New Roman" w:hAnsi="Times New Roman" w:cs="Times New Roman"/>
               </w:rPr>
-              <w:t xml:space="preserve">Pay </w:t>
-            </w:r>
-            <w:proofErr w:type="gramStart"/>
-            <w:r>
-              <w:rPr>
-                <w:rFonts w:ascii="Times New Roman" w:hAnsi="Times New Roman" w:cs="Times New Roman"/>
-              </w:rPr>
-              <w:t>For</w:t>
-            </w:r>
-            <w:proofErr w:type="gramEnd"/>
-            <w:r>
-              <w:rPr>
-                <w:rFonts w:ascii="Times New Roman" w:hAnsi="Times New Roman" w:cs="Times New Roman"/>
-              </w:rPr>
-              <w:t xml:space="preserve"> Preorder</w:t>
+              <w:t>Pay For Preorder</w:t>
             </w:r>
           </w:p>
         </w:tc>
@@ -14640,21 +14650,7 @@
               <w:rPr>
                 <w:rFonts w:ascii="Times New Roman" w:hAnsi="Times New Roman" w:cs="Times New Roman"/>
               </w:rPr>
-              <w:t xml:space="preserve">REQ-5-9.1 (Functional) Pay </w:t>
-            </w:r>
-            <w:proofErr w:type="gramStart"/>
-            <w:r>
-              <w:rPr>
-                <w:rFonts w:ascii="Times New Roman" w:hAnsi="Times New Roman" w:cs="Times New Roman"/>
-              </w:rPr>
-              <w:t>For</w:t>
-            </w:r>
-            <w:proofErr w:type="gramEnd"/>
-            <w:r>
-              <w:rPr>
-                <w:rFonts w:ascii="Times New Roman" w:hAnsi="Times New Roman" w:cs="Times New Roman"/>
-              </w:rPr>
-              <w:t xml:space="preserve"> Preorder</w:t>
+              <w:t>REQ-5-9.1 (Functional) Pay For Preorder</w:t>
             </w:r>
           </w:p>
         </w:tc>
@@ -36913,7 +36909,7 @@
 </file>
 
 <file path=customXml/itemProps1.xml><?xml version="1.0" encoding="utf-8"?>
-<ds:datastoreItem xmlns:ds="http://schemas.openxmlformats.org/officeDocument/2006/customXml" ds:itemID="{B5028D37-2770-4F14-921D-A8A3DBD68E91}">
+<ds:datastoreItem xmlns:ds="http://schemas.openxmlformats.org/officeDocument/2006/customXml" ds:itemID="{C7480BE3-C697-4A60-8A57-E2CC4543EFE1}">
   <ds:schemaRefs>
     <ds:schemaRef ds:uri="http://schemas.openxmlformats.org/officeDocument/2006/bibliography"/>
   </ds:schemaRefs>

</xml_diff>